<commit_message>
Se agrego manual de búsqueda.
</commit_message>
<xml_diff>
--- a/Documentacion.docx
+++ b/Documentacion.docx
@@ -1,6 +1,6 @@
 
 <file path=word/document.xml><?xml version="1.0" encoding="utf-8"?>
-<w:document xmlns:wpc="http://schemas.microsoft.com/office/word/2010/wordprocessingCanvas" xmlns:mc="http://schemas.openxmlformats.org/markup-compatibility/2006" xmlns:o="urn:schemas-microsoft-com:office:office" xmlns:r="http://schemas.openxmlformats.org/officeDocument/2006/relationships" xmlns:m="http://schemas.openxmlformats.org/officeDocument/2006/math" xmlns:v="urn:schemas-microsoft-com:vml" xmlns:wp14="http://schemas.microsoft.com/office/word/2010/wordprocessingDrawing" xmlns:wp="http://schemas.openxmlformats.org/drawingml/2006/wordprocessingDrawing" xmlns:w10="urn:schemas-microsoft-com:office:word" xmlns:w="http://schemas.openxmlformats.org/wordprocessingml/2006/main" xmlns:w14="http://schemas.microsoft.com/office/word/2010/wordml" xmlns:w15="http://schemas.microsoft.com/office/word/2012/wordml" xmlns:wpg="http://schemas.microsoft.com/office/word/2010/wordprocessingGroup" xmlns:wpi="http://schemas.microsoft.com/office/word/2010/wordprocessingInk" xmlns:wne="http://schemas.microsoft.com/office/word/2006/wordml" xmlns:wps="http://schemas.microsoft.com/office/word/2010/wordprocessingShape" mc:Ignorable="w14 w15 wp14">
+<w:document xmlns:ve="http://schemas.openxmlformats.org/markup-compatibility/2006" xmlns:o="urn:schemas-microsoft-com:office:office" xmlns:r="http://schemas.openxmlformats.org/officeDocument/2006/relationships" xmlns:m="http://schemas.openxmlformats.org/officeDocument/2006/math" xmlns:v="urn:schemas-microsoft-com:vml" xmlns:wp="http://schemas.openxmlformats.org/drawingml/2006/wordprocessingDrawing" xmlns:w10="urn:schemas-microsoft-com:office:word" xmlns:w="http://schemas.openxmlformats.org/wordprocessingml/2006/main" xmlns:wne="http://schemas.microsoft.com/office/word/2006/wordml">
   <w:body>
     <w:p>
       <w:pPr>
@@ -948,13 +948,7 @@
         <w:rPr>
           <w:rFonts w:asciiTheme="minorHAnsi" w:hAnsiTheme="minorHAnsi" w:cstheme="minorHAnsi"/>
         </w:rPr>
-        <w:t xml:space="preserve"> </w:t>
-      </w:r>
-      <w:r>
-        <w:rPr>
-          <w:rFonts w:asciiTheme="minorHAnsi" w:hAnsiTheme="minorHAnsi" w:cstheme="minorHAnsi"/>
-        </w:rPr>
-        <w:t>En la misma inter</w:t>
+        <w:t xml:space="preserve"> En la misma inter</w:t>
       </w:r>
       <w:bookmarkStart w:id="0" w:name="_GoBack"/>
       <w:bookmarkEnd w:id="0"/>
@@ -962,13 +956,7 @@
         <w:rPr>
           <w:rFonts w:asciiTheme="minorHAnsi" w:hAnsiTheme="minorHAnsi" w:cstheme="minorHAnsi"/>
         </w:rPr>
-        <w:t>faz de consultar se agregó un botón que permite</w:t>
-      </w:r>
-      <w:r>
-        <w:rPr>
-          <w:rFonts w:asciiTheme="minorHAnsi" w:hAnsiTheme="minorHAnsi" w:cstheme="minorHAnsi"/>
-        </w:rPr>
-        <w:t xml:space="preserve"> eliminar la canción consultada y hará que la biblioteca se actualice automáticamente. De igual manera se eliminara el archivo de texto correspondiente.</w:t>
+        <w:t>faz de consultar se agregó un botón que permite eliminar la canción consultada y hará que la biblioteca se actualice automáticamente. De igual manera se eliminara el archivo de texto correspondiente.</w:t>
       </w:r>
     </w:p>
     <w:p>
@@ -998,6 +986,38 @@
         </w:rPr>
         <w:t>Búsqueda avanzada:</w:t>
       </w:r>
+      <w:r>
+        <w:rPr>
+          <w:rFonts w:asciiTheme="minorHAnsi" w:hAnsiTheme="minorHAnsi" w:cstheme="minorHAnsi"/>
+        </w:rPr>
+        <w:t xml:space="preserve"> </w:t>
+      </w:r>
+      <w:r>
+        <w:rPr>
+          <w:rFonts w:asciiTheme="minorHAnsi" w:hAnsiTheme="minorHAnsi" w:cstheme="minorHAnsi"/>
+        </w:rPr>
+        <w:t xml:space="preserve">La interfaz Búsqueda permite realizar la búsqueda por artista, nombre de la canción, nombre del álbum o género, además permite reproducir la </w:t>
+      </w:r>
+      <w:r>
+        <w:rPr>
+          <w:rFonts w:asciiTheme="minorHAnsi" w:hAnsiTheme="minorHAnsi" w:cstheme="minorHAnsi"/>
+        </w:rPr>
+        <w:lastRenderedPageBreak/>
+        <w:t>música una vez encontrado.</w:t>
+      </w:r>
+    </w:p>
+    <w:p>
+      <w:pPr>
+        <w:pStyle w:val="Standard"/>
+        <w:numPr>
+          <w:ilvl w:val="0"/>
+          <w:numId w:val="5"/>
+        </w:numPr>
+        <w:jc w:val="both"/>
+        <w:rPr>
+          <w:rFonts w:asciiTheme="minorHAnsi" w:hAnsiTheme="minorHAnsi" w:cstheme="minorHAnsi"/>
+        </w:rPr>
+      </w:pPr>
     </w:p>
     <w:p>
       <w:pPr>
@@ -1039,202 +1059,59 @@
     </w:p>
     <w:p>
       <w:pPr>
-        <w:pStyle w:val="Standard"/>
-        <w:jc w:val="both"/>
-        <w:rPr>
-          <w:rFonts w:asciiTheme="minorHAnsi" w:hAnsiTheme="minorHAnsi" w:cstheme="minorHAnsi"/>
-          <w:color w:val="C0504D" w:themeColor="accent2"/>
-          <w:sz w:val="36"/>
-        </w:rPr>
-      </w:pPr>
-    </w:p>
-    <w:p>
-      <w:pPr>
-        <w:pStyle w:val="Standard"/>
-        <w:jc w:val="both"/>
-        <w:rPr>
-          <w:rFonts w:asciiTheme="minorHAnsi" w:hAnsiTheme="minorHAnsi" w:cstheme="minorHAnsi"/>
-          <w:sz w:val="28"/>
-        </w:rPr>
-      </w:pPr>
-      <w:r>
-        <w:rPr>
-          <w:rFonts w:asciiTheme="minorHAnsi" w:hAnsiTheme="minorHAnsi" w:cstheme="minorHAnsi"/>
-          <w:sz w:val="28"/>
-        </w:rPr>
-        <w:t>Instrucciones de compilación:</w:t>
-      </w:r>
-    </w:p>
-    <w:p>
-      <w:pPr>
-        <w:pStyle w:val="Standard"/>
-        <w:jc w:val="both"/>
-        <w:rPr>
-          <w:rFonts w:asciiTheme="minorHAnsi" w:hAnsiTheme="minorHAnsi" w:cstheme="minorHAnsi"/>
-        </w:rPr>
-      </w:pPr>
-      <w:r>
-        <w:rPr>
-          <w:rFonts w:asciiTheme="minorHAnsi" w:hAnsiTheme="minorHAnsi" w:cstheme="minorHAnsi"/>
-        </w:rPr>
-        <w:t xml:space="preserve">Este programa fue escrito en Java versión 8, por lo tanto para su ejecución se necesita la instalación del  JRE versión 8 (Java SE </w:t>
-      </w:r>
-      <w:proofErr w:type="spellStart"/>
-      <w:r>
-        <w:rPr>
-          <w:rFonts w:asciiTheme="minorHAnsi" w:hAnsiTheme="minorHAnsi" w:cstheme="minorHAnsi"/>
-        </w:rPr>
-        <w:t>Runtime</w:t>
-      </w:r>
-      <w:proofErr w:type="spellEnd"/>
-      <w:r>
-        <w:rPr>
-          <w:rFonts w:asciiTheme="minorHAnsi" w:hAnsiTheme="minorHAnsi" w:cstheme="minorHAnsi"/>
-        </w:rPr>
-        <w:t xml:space="preserve"> </w:t>
-      </w:r>
-      <w:proofErr w:type="spellStart"/>
-      <w:r>
-        <w:rPr>
-          <w:rFonts w:asciiTheme="minorHAnsi" w:hAnsiTheme="minorHAnsi" w:cstheme="minorHAnsi"/>
-        </w:rPr>
-        <w:t>Environment</w:t>
-      </w:r>
-      <w:proofErr w:type="spellEnd"/>
-      <w:r>
-        <w:rPr>
-          <w:rFonts w:asciiTheme="minorHAnsi" w:hAnsiTheme="minorHAnsi" w:cstheme="minorHAnsi"/>
-        </w:rPr>
-        <w:t xml:space="preserve"> 8).</w:t>
-      </w:r>
-    </w:p>
-    <w:p>
-      <w:pPr>
-        <w:pStyle w:val="Standard"/>
-        <w:jc w:val="both"/>
-        <w:rPr>
-          <w:rFonts w:asciiTheme="minorHAnsi" w:hAnsiTheme="minorHAnsi" w:cstheme="minorHAnsi"/>
-        </w:rPr>
-      </w:pPr>
-      <w:r>
-        <w:rPr>
-          <w:rFonts w:asciiTheme="minorHAnsi" w:hAnsiTheme="minorHAnsi" w:cstheme="minorHAnsi"/>
-        </w:rPr>
-        <w:t xml:space="preserve">Para su ejecución se utilizara la herramienta ANT que compila y </w:t>
-      </w:r>
-      <w:r>
-        <w:rPr>
-          <w:rFonts w:asciiTheme="minorHAnsi" w:hAnsiTheme="minorHAnsi" w:cstheme="minorHAnsi"/>
-        </w:rPr>
-        <w:t>crea el</w:t>
-      </w:r>
-      <w:r>
-        <w:rPr>
-          <w:rFonts w:asciiTheme="minorHAnsi" w:hAnsiTheme="minorHAnsi" w:cstheme="minorHAnsi"/>
-        </w:rPr>
-        <w:t xml:space="preserve"> ejecutable</w:t>
-      </w:r>
-      <w:r>
-        <w:rPr>
-          <w:rFonts w:asciiTheme="minorHAnsi" w:hAnsiTheme="minorHAnsi" w:cstheme="minorHAnsi"/>
-        </w:rPr>
-        <w:t xml:space="preserve"> del programa.</w:t>
-      </w:r>
-    </w:p>
-    <w:p>
-      <w:pPr>
-        <w:pStyle w:val="Standard"/>
-        <w:jc w:val="both"/>
-        <w:rPr>
-          <w:rFonts w:asciiTheme="minorHAnsi" w:hAnsiTheme="minorHAnsi" w:cstheme="minorHAnsi"/>
-        </w:rPr>
-      </w:pPr>
-      <w:r>
-        <w:rPr>
-          <w:rFonts w:asciiTheme="minorHAnsi" w:hAnsiTheme="minorHAnsi" w:cstheme="minorHAnsi"/>
-        </w:rPr>
-        <w:t>Instrucciones de ANT:</w:t>
-      </w:r>
-    </w:p>
-    <w:p>
-      <w:pPr>
-        <w:pStyle w:val="Standard"/>
-        <w:jc w:val="both"/>
-        <w:rPr>
-          <w:rFonts w:asciiTheme="minorHAnsi" w:hAnsiTheme="minorHAnsi" w:cstheme="minorHAnsi"/>
-        </w:rPr>
-      </w:pPr>
-      <w:r>
-        <w:rPr>
-          <w:rFonts w:asciiTheme="minorHAnsi" w:hAnsiTheme="minorHAnsi" w:cstheme="minorHAnsi"/>
-        </w:rPr>
-        <w:t>Desde la terminal se localiza el directorio raíz del programa, en donde estando dentro de la raíz ejecutaremos el comando “</w:t>
-      </w:r>
-      <w:proofErr w:type="spellStart"/>
-      <w:r>
-        <w:rPr>
-          <w:rFonts w:asciiTheme="minorHAnsi" w:hAnsiTheme="minorHAnsi" w:cstheme="minorHAnsi"/>
-        </w:rPr>
-        <w:t>ant</w:t>
-      </w:r>
-      <w:proofErr w:type="spellEnd"/>
-      <w:r>
-        <w:rPr>
-          <w:rFonts w:asciiTheme="minorHAnsi" w:hAnsiTheme="minorHAnsi" w:cstheme="minorHAnsi"/>
-        </w:rPr>
-        <w:t>”, el cual compilara el programa y generara el ejecutable, después de la compilación también se puede ejecutar desde la raíz con el comando “</w:t>
-      </w:r>
-      <w:proofErr w:type="spellStart"/>
-      <w:r>
-        <w:rPr>
-          <w:rFonts w:asciiTheme="minorHAnsi" w:hAnsiTheme="minorHAnsi" w:cstheme="minorHAnsi"/>
-        </w:rPr>
-        <w:t>ant</w:t>
-      </w:r>
-      <w:proofErr w:type="spellEnd"/>
-      <w:r>
-        <w:rPr>
-          <w:rFonts w:asciiTheme="minorHAnsi" w:hAnsiTheme="minorHAnsi" w:cstheme="minorHAnsi"/>
-        </w:rPr>
-        <w:t xml:space="preserve"> run” que iniciara la ejecución </w:t>
-      </w:r>
-      <w:r>
-        <w:rPr>
-          <w:rFonts w:asciiTheme="minorHAnsi" w:hAnsiTheme="minorHAnsi" w:cstheme="minorHAnsi"/>
-        </w:rPr>
-        <w:t>del programa o también abrir el archivo .</w:t>
-      </w:r>
-      <w:proofErr w:type="spellStart"/>
-      <w:r>
-        <w:rPr>
-          <w:rFonts w:asciiTheme="minorHAnsi" w:hAnsiTheme="minorHAnsi" w:cstheme="minorHAnsi"/>
-        </w:rPr>
-        <w:t>jar</w:t>
-      </w:r>
-      <w:proofErr w:type="spellEnd"/>
-      <w:r>
-        <w:rPr>
-          <w:rFonts w:asciiTheme="minorHAnsi" w:hAnsiTheme="minorHAnsi" w:cstheme="minorHAnsi"/>
-        </w:rPr>
-        <w:t xml:space="preserve"> o .</w:t>
-      </w:r>
-      <w:proofErr w:type="spellStart"/>
-      <w:r>
-        <w:rPr>
-          <w:rFonts w:asciiTheme="minorHAnsi" w:hAnsiTheme="minorHAnsi" w:cstheme="minorHAnsi"/>
-        </w:rPr>
-        <w:t>exe</w:t>
-      </w:r>
-      <w:proofErr w:type="spellEnd"/>
-      <w:r>
-        <w:rPr>
-          <w:rFonts w:asciiTheme="minorHAnsi" w:hAnsiTheme="minorHAnsi" w:cstheme="minorHAnsi"/>
-        </w:rPr>
-        <w:t xml:space="preserve"> dándole clic derecho y seleccionar la opción que facilita Java pasa su ejecución.</w:t>
-      </w:r>
-    </w:p>
-    <w:p>
-      <w:pPr>
+        <w:spacing w:after="120"/>
+        <w:ind w:right="57"/>
+        <w:rPr>
+          <w:rFonts w:eastAsia="Droid Sans Fallback" w:cstheme="minorHAnsi"/>
+          <w:b/>
+          <w:kern w:val="3"/>
+          <w:sz w:val="24"/>
+          <w:szCs w:val="24"/>
+          <w:lang w:eastAsia="zh-CN" w:bidi="hi-IN"/>
+        </w:rPr>
+      </w:pPr>
+      <w:r>
+        <w:rPr>
+          <w:rFonts w:eastAsia="Droid Sans Fallback" w:cstheme="minorHAnsi"/>
+          <w:b/>
+          <w:kern w:val="3"/>
+          <w:sz w:val="24"/>
+          <w:szCs w:val="24"/>
+          <w:lang w:eastAsia="zh-CN" w:bidi="hi-IN"/>
+        </w:rPr>
+        <w:t>Generalidades.</w:t>
+      </w:r>
+    </w:p>
+    <w:p>
+      <w:pPr>
+        <w:spacing w:after="120"/>
+        <w:ind w:right="57"/>
+        <w:rPr>
+          <w:rFonts w:eastAsia="Droid Sans Fallback" w:cstheme="minorHAnsi"/>
+          <w:b/>
+          <w:kern w:val="3"/>
+          <w:sz w:val="24"/>
+          <w:szCs w:val="24"/>
+          <w:lang w:eastAsia="zh-CN" w:bidi="hi-IN"/>
+        </w:rPr>
+      </w:pPr>
+      <w:r>
+        <w:rPr>
+          <w:rFonts w:eastAsia="Droid Sans Fallback" w:cstheme="minorHAnsi"/>
+          <w:b/>
+          <w:kern w:val="3"/>
+          <w:sz w:val="24"/>
+          <w:szCs w:val="24"/>
+          <w:lang w:eastAsia="zh-CN" w:bidi="hi-IN"/>
+        </w:rPr>
+        <w:t>Introducción.</w:t>
+      </w:r>
+    </w:p>
+    <w:p>
+      <w:pPr>
+        <w:spacing w:after="120" w:line="360" w:lineRule="auto"/>
+        <w:ind w:right="57"/>
+        <w:jc w:val="both"/>
         <w:rPr>
           <w:rFonts w:eastAsia="Droid Sans Fallback" w:cstheme="minorHAnsi"/>
           <w:kern w:val="3"/>
@@ -1245,6 +1122,359 @@
       </w:pPr>
       <w:r>
         <w:rPr>
+          <w:rFonts w:eastAsia="Droid Sans Fallback" w:cstheme="minorHAnsi"/>
+          <w:kern w:val="3"/>
+          <w:sz w:val="24"/>
+          <w:szCs w:val="24"/>
+          <w:lang w:eastAsia="zh-CN" w:bidi="hi-IN"/>
+        </w:rPr>
+        <w:t>El presente manual contiene los conceptos e información básica  de la operación y funcionamiento del  sistema</w:t>
+      </w:r>
+      <w:r>
+        <w:rPr>
+          <w:rFonts w:eastAsia="Droid Sans Fallback" w:cstheme="minorHAnsi"/>
+          <w:kern w:val="3"/>
+          <w:sz w:val="24"/>
+          <w:szCs w:val="24"/>
+          <w:lang w:eastAsia="zh-CN" w:bidi="hi-IN"/>
+        </w:rPr>
+        <w:t xml:space="preserve"> reproductor de música,</w:t>
+      </w:r>
+      <w:r>
+        <w:rPr>
+          <w:rFonts w:eastAsia="Droid Sans Fallback" w:cstheme="minorHAnsi"/>
+          <w:kern w:val="3"/>
+          <w:sz w:val="24"/>
+          <w:szCs w:val="24"/>
+          <w:lang w:eastAsia="zh-CN" w:bidi="hi-IN"/>
+        </w:rPr>
+        <w:t xml:space="preserve"> con el cual se puede utilizar el sistema de manera efectiva. Es de suma importancia leer el manual antes y durante el manejo del sistema. </w:t>
+      </w:r>
+    </w:p>
+    <w:p>
+      <w:pPr>
+        <w:spacing w:after="120"/>
+        <w:ind w:right="57"/>
+        <w:rPr>
+          <w:rFonts w:eastAsia="Droid Sans Fallback" w:cstheme="minorHAnsi"/>
+          <w:b/>
+          <w:kern w:val="3"/>
+          <w:sz w:val="24"/>
+          <w:szCs w:val="24"/>
+          <w:lang w:eastAsia="zh-CN" w:bidi="hi-IN"/>
+        </w:rPr>
+      </w:pPr>
+      <w:r>
+        <w:rPr>
+          <w:rFonts w:eastAsia="Droid Sans Fallback" w:cstheme="minorHAnsi"/>
+          <w:b/>
+          <w:kern w:val="3"/>
+          <w:sz w:val="24"/>
+          <w:szCs w:val="24"/>
+          <w:lang w:eastAsia="zh-CN" w:bidi="hi-IN"/>
+        </w:rPr>
+        <w:t>Objetivo</w:t>
+      </w:r>
+    </w:p>
+    <w:p>
+      <w:pPr>
+        <w:spacing w:after="120" w:line="360" w:lineRule="auto"/>
+        <w:ind w:right="57"/>
+        <w:jc w:val="both"/>
+        <w:rPr>
+          <w:rFonts w:eastAsia="Droid Sans Fallback" w:cstheme="minorHAnsi"/>
+          <w:kern w:val="3"/>
+          <w:sz w:val="24"/>
+          <w:szCs w:val="24"/>
+          <w:lang w:eastAsia="zh-CN" w:bidi="hi-IN"/>
+        </w:rPr>
+      </w:pPr>
+      <w:r>
+        <w:rPr>
+          <w:rFonts w:eastAsia="Droid Sans Fallback" w:cstheme="minorHAnsi"/>
+          <w:kern w:val="3"/>
+          <w:sz w:val="24"/>
+          <w:szCs w:val="24"/>
+          <w:lang w:eastAsia="zh-CN" w:bidi="hi-IN"/>
+        </w:rPr>
+        <w:t>El manual tiene como objetivo, ayudar al usuario del sistema a conocer el funcionamiento de la aplicación, atreves de conceptos y explicación de manera ilustrada de cada una d</w:t>
+      </w:r>
+      <w:r>
+        <w:rPr>
+          <w:rFonts w:eastAsia="Droid Sans Fallback" w:cstheme="minorHAnsi"/>
+          <w:kern w:val="3"/>
+          <w:sz w:val="24"/>
+          <w:szCs w:val="24"/>
+          <w:lang w:eastAsia="zh-CN" w:bidi="hi-IN"/>
+        </w:rPr>
+        <w:t>e las opciones que lo conforman.</w:t>
+      </w:r>
+    </w:p>
+    <w:p>
+      <w:pPr>
+        <w:spacing w:after="120"/>
+        <w:ind w:right="57"/>
+        <w:jc w:val="both"/>
+        <w:rPr>
+          <w:rFonts w:eastAsia="Droid Sans Fallback" w:cstheme="minorHAnsi"/>
+          <w:b/>
+          <w:kern w:val="3"/>
+          <w:sz w:val="24"/>
+          <w:szCs w:val="24"/>
+          <w:lang w:eastAsia="zh-CN" w:bidi="hi-IN"/>
+        </w:rPr>
+      </w:pPr>
+      <w:r>
+        <w:rPr>
+          <w:rFonts w:eastAsia="Droid Sans Fallback" w:cstheme="minorHAnsi"/>
+          <w:b/>
+          <w:kern w:val="3"/>
+          <w:sz w:val="24"/>
+          <w:szCs w:val="24"/>
+          <w:lang w:eastAsia="zh-CN" w:bidi="hi-IN"/>
+        </w:rPr>
+        <w:t>A quién va dirigido el manual</w:t>
+      </w:r>
+    </w:p>
+    <w:p>
+      <w:pPr>
+        <w:spacing w:after="120" w:line="360" w:lineRule="auto"/>
+        <w:ind w:right="57"/>
+        <w:jc w:val="both"/>
+        <w:rPr>
+          <w:rFonts w:eastAsia="Droid Sans Fallback" w:cstheme="minorHAnsi"/>
+          <w:kern w:val="3"/>
+          <w:sz w:val="24"/>
+          <w:szCs w:val="24"/>
+          <w:lang w:eastAsia="zh-CN" w:bidi="hi-IN"/>
+        </w:rPr>
+      </w:pPr>
+      <w:r>
+        <w:rPr>
+          <w:rFonts w:eastAsia="Droid Sans Fallback" w:cstheme="minorHAnsi"/>
+          <w:kern w:val="3"/>
+          <w:sz w:val="24"/>
+          <w:szCs w:val="24"/>
+          <w:lang w:eastAsia="zh-CN" w:bidi="hi-IN"/>
+        </w:rPr>
+        <w:t>Este manual va dirigido a  los usuarios involucrados en la operación del sistema, con conocimientos básicos en el uso del computador.</w:t>
+      </w:r>
+    </w:p>
+    <w:p>
+      <w:pPr>
+        <w:pStyle w:val="Standard"/>
+        <w:jc w:val="both"/>
+        <w:rPr>
+          <w:rFonts w:asciiTheme="minorHAnsi" w:hAnsiTheme="minorHAnsi" w:cstheme="minorHAnsi"/>
+          <w:sz w:val="28"/>
+        </w:rPr>
+      </w:pPr>
+      <w:r>
+        <w:rPr>
+          <w:rFonts w:asciiTheme="minorHAnsi" w:hAnsiTheme="minorHAnsi" w:cstheme="minorHAnsi"/>
+          <w:sz w:val="28"/>
+        </w:rPr>
+        <w:t>Instrucciones de compilación:</w:t>
+      </w:r>
+    </w:p>
+    <w:p>
+      <w:pPr>
+        <w:pStyle w:val="Standard"/>
+        <w:spacing w:line="360" w:lineRule="auto"/>
+        <w:jc w:val="both"/>
+        <w:rPr>
+          <w:rFonts w:asciiTheme="minorHAnsi" w:hAnsiTheme="minorHAnsi" w:cstheme="minorHAnsi"/>
+        </w:rPr>
+      </w:pPr>
+      <w:r>
+        <w:rPr>
+          <w:rFonts w:asciiTheme="minorHAnsi" w:hAnsiTheme="minorHAnsi" w:cstheme="minorHAnsi"/>
+        </w:rPr>
+        <w:t xml:space="preserve">Este programa fue escrito en Java versión 8, por lo tanto para su ejecución se necesita la instalación del  JRE versión 8 (Java SE </w:t>
+      </w:r>
+      <w:proofErr w:type="spellStart"/>
+      <w:r>
+        <w:rPr>
+          <w:rFonts w:asciiTheme="minorHAnsi" w:hAnsiTheme="minorHAnsi" w:cstheme="minorHAnsi"/>
+        </w:rPr>
+        <w:t>Runtime</w:t>
+      </w:r>
+      <w:proofErr w:type="spellEnd"/>
+      <w:r>
+        <w:rPr>
+          <w:rFonts w:asciiTheme="minorHAnsi" w:hAnsiTheme="minorHAnsi" w:cstheme="minorHAnsi"/>
+        </w:rPr>
+        <w:t xml:space="preserve"> </w:t>
+      </w:r>
+      <w:proofErr w:type="spellStart"/>
+      <w:r>
+        <w:rPr>
+          <w:rFonts w:asciiTheme="minorHAnsi" w:hAnsiTheme="minorHAnsi" w:cstheme="minorHAnsi"/>
+        </w:rPr>
+        <w:t>Environment</w:t>
+      </w:r>
+      <w:proofErr w:type="spellEnd"/>
+      <w:r>
+        <w:rPr>
+          <w:rFonts w:asciiTheme="minorHAnsi" w:hAnsiTheme="minorHAnsi" w:cstheme="minorHAnsi"/>
+        </w:rPr>
+        <w:t xml:space="preserve"> 8).</w:t>
+      </w:r>
+    </w:p>
+    <w:p>
+      <w:pPr>
+        <w:pStyle w:val="Standard"/>
+        <w:spacing w:line="360" w:lineRule="auto"/>
+        <w:jc w:val="both"/>
+        <w:rPr>
+          <w:rFonts w:asciiTheme="minorHAnsi" w:hAnsiTheme="minorHAnsi" w:cstheme="minorHAnsi"/>
+        </w:rPr>
+      </w:pPr>
+      <w:r>
+        <w:rPr>
+          <w:rFonts w:asciiTheme="minorHAnsi" w:hAnsiTheme="minorHAnsi" w:cstheme="minorHAnsi"/>
+        </w:rPr>
+        <w:t xml:space="preserve">Para su ejecución se utilizara la herramienta ANT que compila y </w:t>
+      </w:r>
+      <w:r>
+        <w:rPr>
+          <w:rFonts w:asciiTheme="minorHAnsi" w:hAnsiTheme="minorHAnsi" w:cstheme="minorHAnsi"/>
+        </w:rPr>
+        <w:t>crea el</w:t>
+      </w:r>
+      <w:r>
+        <w:rPr>
+          <w:rFonts w:asciiTheme="minorHAnsi" w:hAnsiTheme="minorHAnsi" w:cstheme="minorHAnsi"/>
+        </w:rPr>
+        <w:t xml:space="preserve"> ejecutable</w:t>
+      </w:r>
+      <w:r>
+        <w:rPr>
+          <w:rFonts w:asciiTheme="minorHAnsi" w:hAnsiTheme="minorHAnsi" w:cstheme="minorHAnsi"/>
+        </w:rPr>
+        <w:t xml:space="preserve"> del programa.</w:t>
+      </w:r>
+    </w:p>
+    <w:p>
+      <w:pPr>
+        <w:pStyle w:val="Standard"/>
+        <w:spacing w:line="360" w:lineRule="auto"/>
+        <w:jc w:val="both"/>
+        <w:rPr>
+          <w:rFonts w:asciiTheme="minorHAnsi" w:hAnsiTheme="minorHAnsi" w:cstheme="minorHAnsi"/>
+        </w:rPr>
+      </w:pPr>
+      <w:r>
+        <w:rPr>
+          <w:rFonts w:asciiTheme="minorHAnsi" w:hAnsiTheme="minorHAnsi" w:cstheme="minorHAnsi"/>
+        </w:rPr>
+        <w:t>Instrucciones de ANT:</w:t>
+      </w:r>
+    </w:p>
+    <w:p>
+      <w:pPr>
+        <w:pStyle w:val="Standard"/>
+        <w:spacing w:line="360" w:lineRule="auto"/>
+        <w:jc w:val="both"/>
+        <w:rPr>
+          <w:rFonts w:asciiTheme="minorHAnsi" w:hAnsiTheme="minorHAnsi" w:cstheme="minorHAnsi"/>
+        </w:rPr>
+      </w:pPr>
+      <w:r>
+        <w:rPr>
+          <w:rFonts w:asciiTheme="minorHAnsi" w:hAnsiTheme="minorHAnsi" w:cstheme="minorHAnsi"/>
+        </w:rPr>
+        <w:t>Desde la terminal se localiza el directorio raíz del programa, en donde estando dentro de la raíz ejecutaremos el comando “</w:t>
+      </w:r>
+      <w:proofErr w:type="spellStart"/>
+      <w:r>
+        <w:rPr>
+          <w:rFonts w:asciiTheme="minorHAnsi" w:hAnsiTheme="minorHAnsi" w:cstheme="minorHAnsi"/>
+        </w:rPr>
+        <w:t>ant</w:t>
+      </w:r>
+      <w:proofErr w:type="spellEnd"/>
+      <w:r>
+        <w:rPr>
+          <w:rFonts w:asciiTheme="minorHAnsi" w:hAnsiTheme="minorHAnsi" w:cstheme="minorHAnsi"/>
+        </w:rPr>
+        <w:t>”, el cual compilara el programa y generara el ejecutable, después de la compilación también se puede ejecutar desde la raíz con el comando “</w:t>
+      </w:r>
+      <w:proofErr w:type="spellStart"/>
+      <w:r>
+        <w:rPr>
+          <w:rFonts w:asciiTheme="minorHAnsi" w:hAnsiTheme="minorHAnsi" w:cstheme="minorHAnsi"/>
+        </w:rPr>
+        <w:t>ant</w:t>
+      </w:r>
+      <w:proofErr w:type="spellEnd"/>
+      <w:r>
+        <w:rPr>
+          <w:rFonts w:asciiTheme="minorHAnsi" w:hAnsiTheme="minorHAnsi" w:cstheme="minorHAnsi"/>
+        </w:rPr>
+        <w:t xml:space="preserve"> </w:t>
+      </w:r>
+      <w:proofErr w:type="spellStart"/>
+      <w:r>
+        <w:rPr>
+          <w:rFonts w:asciiTheme="minorHAnsi" w:hAnsiTheme="minorHAnsi" w:cstheme="minorHAnsi"/>
+        </w:rPr>
+        <w:t>run</w:t>
+      </w:r>
+      <w:proofErr w:type="spellEnd"/>
+      <w:r>
+        <w:rPr>
+          <w:rFonts w:asciiTheme="minorHAnsi" w:hAnsiTheme="minorHAnsi" w:cstheme="minorHAnsi"/>
+        </w:rPr>
+        <w:t xml:space="preserve">” que iniciara la ejecución </w:t>
+      </w:r>
+      <w:r>
+        <w:rPr>
+          <w:rFonts w:asciiTheme="minorHAnsi" w:hAnsiTheme="minorHAnsi" w:cstheme="minorHAnsi"/>
+        </w:rPr>
+        <w:t>del programa o también abrir el archivo .</w:t>
+      </w:r>
+      <w:proofErr w:type="spellStart"/>
+      <w:r>
+        <w:rPr>
+          <w:rFonts w:asciiTheme="minorHAnsi" w:hAnsiTheme="minorHAnsi" w:cstheme="minorHAnsi"/>
+        </w:rPr>
+        <w:t>jar</w:t>
+      </w:r>
+      <w:proofErr w:type="spellEnd"/>
+      <w:r>
+        <w:rPr>
+          <w:rFonts w:asciiTheme="minorHAnsi" w:hAnsiTheme="minorHAnsi" w:cstheme="minorHAnsi"/>
+        </w:rPr>
+        <w:t xml:space="preserve"> o .</w:t>
+      </w:r>
+      <w:proofErr w:type="spellStart"/>
+      <w:r>
+        <w:rPr>
+          <w:rFonts w:asciiTheme="minorHAnsi" w:hAnsiTheme="minorHAnsi" w:cstheme="minorHAnsi"/>
+        </w:rPr>
+        <w:t>exe</w:t>
+      </w:r>
+      <w:proofErr w:type="spellEnd"/>
+      <w:r>
+        <w:rPr>
+          <w:rFonts w:asciiTheme="minorHAnsi" w:hAnsiTheme="minorHAnsi" w:cstheme="minorHAnsi"/>
+        </w:rPr>
+        <w:t xml:space="preserve"> dándole clic derecho y seleccionar la opción que facilita Java pasa su ejecución.</w:t>
+      </w:r>
+    </w:p>
+    <w:p>
+      <w:pPr>
+        <w:rPr>
+          <w:rFonts w:eastAsia="Droid Sans Fallback" w:cstheme="minorHAnsi"/>
+          <w:kern w:val="3"/>
+          <w:sz w:val="24"/>
+          <w:szCs w:val="24"/>
+          <w:lang w:eastAsia="zh-CN" w:bidi="hi-IN"/>
+        </w:rPr>
+      </w:pPr>
+      <w:r>
+        <w:rPr>
           <w:rFonts w:cstheme="minorHAnsi"/>
         </w:rPr>
         <w:br w:type="page"/>
@@ -1256,15 +1486,6 @@
         <w:jc w:val="both"/>
         <w:rPr>
           <w:rFonts w:asciiTheme="minorHAnsi" w:hAnsiTheme="minorHAnsi" w:cstheme="minorHAnsi"/>
-        </w:rPr>
-      </w:pPr>
-    </w:p>
-    <w:p>
-      <w:pPr>
-        <w:pStyle w:val="Standard"/>
-        <w:jc w:val="both"/>
-        <w:rPr>
-          <w:rFonts w:asciiTheme="minorHAnsi" w:hAnsiTheme="minorHAnsi" w:cstheme="minorHAnsi"/>
           <w:sz w:val="28"/>
         </w:rPr>
       </w:pPr>
@@ -1273,6 +1494,7 @@
           <w:rFonts w:asciiTheme="minorHAnsi" w:hAnsiTheme="minorHAnsi" w:cstheme="minorHAnsi"/>
           <w:sz w:val="28"/>
         </w:rPr>
+        <w:lastRenderedPageBreak/>
         <w:t>Instrucciones de uso del menú principal:</w:t>
       </w:r>
     </w:p>
@@ -1282,21 +1504,13 @@
         <w:jc w:val="both"/>
         <w:rPr>
           <w:rFonts w:asciiTheme="minorHAnsi" w:hAnsiTheme="minorHAnsi" w:cstheme="minorHAnsi"/>
-          <w:sz w:val="28"/>
-        </w:rPr>
-      </w:pPr>
-    </w:p>
-    <w:p>
-      <w:pPr>
-        <w:pStyle w:val="Standard"/>
-        <w:jc w:val="both"/>
-        <w:rPr>
-          <w:rFonts w:asciiTheme="minorHAnsi" w:hAnsiTheme="minorHAnsi" w:cstheme="minorHAnsi"/>
-        </w:rPr>
-      </w:pPr>
-      <w:r>
-        <w:rPr>
-          <w:rFonts w:asciiTheme="minorHAnsi" w:hAnsiTheme="minorHAnsi" w:cstheme="minorHAnsi"/>
+          <w:b/>
+        </w:rPr>
+      </w:pPr>
+      <w:r>
+        <w:rPr>
+          <w:rFonts w:asciiTheme="minorHAnsi" w:hAnsiTheme="minorHAnsi" w:cstheme="minorHAnsi"/>
+          <w:b/>
         </w:rPr>
         <w:t>Agregar canción a la biblioteca:</w:t>
       </w:r>
@@ -1304,6 +1518,7 @@
     <w:p>
       <w:pPr>
         <w:pStyle w:val="Standard"/>
+        <w:spacing w:line="360" w:lineRule="auto"/>
         <w:jc w:val="both"/>
         <w:rPr>
           <w:rFonts w:asciiTheme="minorHAnsi" w:hAnsiTheme="minorHAnsi" w:cstheme="minorHAnsi"/>
@@ -1312,126 +1527,19 @@
       <w:r>
         <w:rPr>
           <w:noProof/>
-          <w:lang w:val="es-ES" w:eastAsia="es-ES" w:bidi="ar-SA"/>
-        </w:rPr>
-        <mc:AlternateContent>
-          <mc:Choice Requires="wps">
-            <w:drawing>
-              <wp:anchor distT="0" distB="0" distL="114300" distR="114300" simplePos="0" relativeHeight="251663360" behindDoc="0" locked="0" layoutInCell="1" allowOverlap="1" wp14:anchorId="2535690A" wp14:editId="0D0B654D">
-                <wp:simplePos x="0" y="0"/>
-                <wp:positionH relativeFrom="column">
-                  <wp:posOffset>3309620</wp:posOffset>
-                </wp:positionH>
-                <wp:positionV relativeFrom="paragraph">
-                  <wp:posOffset>2782570</wp:posOffset>
-                </wp:positionV>
-                <wp:extent cx="3001645" cy="635"/>
-                <wp:effectExtent l="0" t="0" r="0" b="0"/>
-                <wp:wrapSquare wrapText="bothSides"/>
-                <wp:docPr id="4" name="4 Cuadro de texto"/>
-                <wp:cNvGraphicFramePr/>
-                <a:graphic xmlns:a="http://schemas.openxmlformats.org/drawingml/2006/main">
-                  <a:graphicData uri="http://schemas.microsoft.com/office/word/2010/wordprocessingShape">
-                    <wps:wsp>
-                      <wps:cNvSpPr txBox="1"/>
-                      <wps:spPr>
-                        <a:xfrm>
-                          <a:off x="0" y="0"/>
-                          <a:ext cx="3001645" cy="635"/>
-                        </a:xfrm>
-                        <a:prstGeom prst="rect">
-                          <a:avLst/>
-                        </a:prstGeom>
-                        <a:solidFill>
-                          <a:prstClr val="white"/>
-                        </a:solidFill>
-                        <a:ln>
-                          <a:noFill/>
-                        </a:ln>
-                        <a:effectLst/>
-                      </wps:spPr>
-                      <wps:txbx>
-                        <w:txbxContent>
-                          <w:p>
-                            <w:pPr>
-                              <w:pStyle w:val="Descripcin"/>
-                              <w:jc w:val="center"/>
-                              <w:rPr>
-                                <w:rFonts w:eastAsia="Droid Sans Fallback" w:cstheme="minorHAnsi"/>
-                                <w:noProof/>
-                                <w:kern w:val="3"/>
-                                <w:sz w:val="24"/>
-                                <w:szCs w:val="24"/>
-                              </w:rPr>
-                            </w:pPr>
-                            <w:r>
-                              <w:t>Ventana de busque para la ubicación de la canción</w:t>
-                            </w:r>
-                          </w:p>
-                        </w:txbxContent>
-                      </wps:txbx>
-                      <wps:bodyPr rot="0" spcFirstLastPara="0" vertOverflow="overflow" horzOverflow="overflow" vert="horz" wrap="square" lIns="0" tIns="0" rIns="0" bIns="0" numCol="1" spcCol="0" rtlCol="0" fromWordArt="0" anchor="t" anchorCtr="0" forceAA="0" compatLnSpc="1">
-                        <a:prstTxWarp prst="textNoShape">
-                          <a:avLst/>
-                        </a:prstTxWarp>
-                        <a:spAutoFit/>
-                      </wps:bodyPr>
-                    </wps:wsp>
-                  </a:graphicData>
-                </a:graphic>
-              </wp:anchor>
-            </w:drawing>
-          </mc:Choice>
-          <mc:Fallback>
-            <w:pict>
-              <v:shapetype w14:anchorId="2535690A" id="_x0000_t202" coordsize="21600,21600" o:spt="202" path="m,l,21600r21600,l21600,xe">
-                <v:stroke joinstyle="miter"/>
-                <v:path gradientshapeok="t" o:connecttype="rect"/>
-              </v:shapetype>
-              <v:shape id="4 Cuadro de texto" o:spid="_x0000_s1026" type="#_x0000_t202" style="position:absolute;left:0;text-align:left;margin-left:260.6pt;margin-top:219.1pt;width:236.35pt;height:.05pt;z-index:251663360;visibility:visible;mso-wrap-style:square;mso-wrap-distance-left:9pt;mso-wrap-distance-top:0;mso-wrap-distance-right:9pt;mso-wrap-distance-bottom:0;mso-position-horizontal:absolute;mso-position-horizontal-relative:text;mso-position-vertical:absolute;mso-position-vertical-relative:text;v-text-anchor:top" o:gfxdata="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" stroked="f">
-                <v:textbox style="mso-fit-shape-to-text:t" inset="0,0,0,0">
-                  <w:txbxContent>
-                    <w:p>
-                      <w:pPr>
-                        <w:pStyle w:val="Descripcin"/>
-                        <w:jc w:val="center"/>
-                        <w:rPr>
-                          <w:rFonts w:eastAsia="Droid Sans Fallback" w:cstheme="minorHAnsi"/>
-                          <w:noProof/>
-                          <w:kern w:val="3"/>
-                          <w:sz w:val="24"/>
-                          <w:szCs w:val="24"/>
-                        </w:rPr>
-                      </w:pPr>
-                      <w:r>
-                        <w:t>Ventana de busque para la ubicación de la canción</w:t>
-                      </w:r>
-                    </w:p>
-                  </w:txbxContent>
-                </v:textbox>
-                <w10:wrap type="square"/>
-              </v:shape>
-            </w:pict>
-          </mc:Fallback>
-        </mc:AlternateContent>
-      </w:r>
-      <w:r>
-        <w:rPr>
-          <w:rFonts w:asciiTheme="minorHAnsi" w:hAnsiTheme="minorHAnsi" w:cstheme="minorHAnsi"/>
-          <w:noProof/>
-          <w:lang w:val="es-ES" w:eastAsia="es-ES" w:bidi="ar-SA"/>
+          <w:lang w:bidi="ar-SA"/>
         </w:rPr>
         <w:drawing>
-          <wp:anchor distT="0" distB="0" distL="114300" distR="114300" simplePos="0" relativeHeight="251659264" behindDoc="0" locked="0" layoutInCell="1" allowOverlap="1" wp14:anchorId="4856E622" wp14:editId="48C78C7B">
+          <wp:anchor distT="0" distB="0" distL="114300" distR="114300" simplePos="0" relativeHeight="251659264" behindDoc="0" locked="0" layoutInCell="1" allowOverlap="1">
             <wp:simplePos x="0" y="0"/>
             <wp:positionH relativeFrom="column">
-              <wp:posOffset>3309620</wp:posOffset>
+              <wp:posOffset>3312795</wp:posOffset>
             </wp:positionH>
             <wp:positionV relativeFrom="paragraph">
-              <wp:posOffset>621665</wp:posOffset>
+              <wp:posOffset>1005840</wp:posOffset>
             </wp:positionV>
-            <wp:extent cx="3001645" cy="2103755"/>
-            <wp:effectExtent l="0" t="0" r="8255" b="0"/>
+            <wp:extent cx="2997835" cy="1917065"/>
+            <wp:effectExtent l="19050" t="0" r="0" b="0"/>
             <wp:wrapSquare wrapText="bothSides"/>
             <wp:docPr id="2" name="0 Imagen"/>
             <wp:cNvGraphicFramePr>
@@ -1445,10 +1553,10 @@
                     <pic:cNvPicPr/>
                   </pic:nvPicPr>
                   <pic:blipFill>
-                    <a:blip r:embed="rId5">
+                    <a:blip r:embed="rId6" cstate="print">
                       <a:extLst>
                         <a:ext uri="{28A0092B-C50C-407E-A947-70E740481C1C}">
-                          <a14:useLocalDpi xmlns:a14="http://schemas.microsoft.com/office/drawing/2010/main" val="0"/>
+                          <a14:useLocalDpi xmlns="" xmlns:wpc="http://schemas.microsoft.com/office/word/2010/wordprocessingCanvas" xmlns:mc="http://schemas.openxmlformats.org/markup-compatibility/2006" xmlns:o="urn:schemas-microsoft-com:office:office" xmlns:v="urn:schemas-microsoft-com:vml" xmlns:wp14="http://schemas.microsoft.com/office/word/2010/wordprocessingDrawing" xmlns:w10="urn:schemas-microsoft-com:office:word" xmlns:w="http://schemas.openxmlformats.org/wordprocessingml/2006/main" xmlns:w14="http://schemas.microsoft.com/office/word/2010/wordml" xmlns:w15="http://schemas.microsoft.com/office/word/2012/wordml" xmlns:wpg="http://schemas.microsoft.com/office/word/2010/wordprocessingGroup" xmlns:wpi="http://schemas.microsoft.com/office/word/2010/wordprocessingInk" xmlns:wps="http://schemas.microsoft.com/office/word/2010/wordprocessingShape" xmlns:a14="http://schemas.microsoft.com/office/drawing/2010/main" val="0"/>
                         </a:ext>
                       </a:extLst>
                     </a:blip>
@@ -1459,7 +1567,7 @@
                   <pic:spPr>
                     <a:xfrm>
                       <a:off x="0" y="0"/>
-                      <a:ext cx="3001645" cy="2103755"/>
+                      <a:ext cx="2997835" cy="1917065"/>
                     </a:xfrm>
                     <a:prstGeom prst="rect">
                       <a:avLst/>
@@ -1468,134 +1576,25 @@
                 </pic:pic>
               </a:graphicData>
             </a:graphic>
-            <wp14:sizeRelH relativeFrom="page">
-              <wp14:pctWidth>0</wp14:pctWidth>
-            </wp14:sizeRelH>
-            <wp14:sizeRelV relativeFrom="page">
-              <wp14:pctHeight>0</wp14:pctHeight>
-            </wp14:sizeRelV>
           </wp:anchor>
         </w:drawing>
       </w:r>
       <w:r>
         <w:rPr>
           <w:noProof/>
-          <w:lang w:val="es-ES" w:eastAsia="es-ES" w:bidi="ar-SA"/>
-        </w:rPr>
-        <mc:AlternateContent>
-          <mc:Choice Requires="wps">
-            <w:drawing>
-              <wp:anchor distT="0" distB="0" distL="114300" distR="114300" simplePos="0" relativeHeight="251661312" behindDoc="0" locked="0" layoutInCell="1" allowOverlap="1" wp14:anchorId="634C8597" wp14:editId="09ADE9E5">
-                <wp:simplePos x="0" y="0"/>
-                <wp:positionH relativeFrom="column">
-                  <wp:posOffset>-1905</wp:posOffset>
-                </wp:positionH>
-                <wp:positionV relativeFrom="paragraph">
-                  <wp:posOffset>2781935</wp:posOffset>
-                </wp:positionV>
-                <wp:extent cx="3088005" cy="635"/>
-                <wp:effectExtent l="0" t="0" r="0" b="0"/>
-                <wp:wrapSquare wrapText="bothSides"/>
-                <wp:docPr id="3" name="3 Cuadro de texto"/>
-                <wp:cNvGraphicFramePr/>
-                <a:graphic xmlns:a="http://schemas.openxmlformats.org/drawingml/2006/main">
-                  <a:graphicData uri="http://schemas.microsoft.com/office/word/2010/wordprocessingShape">
-                    <wps:wsp>
-                      <wps:cNvSpPr txBox="1"/>
-                      <wps:spPr>
-                        <a:xfrm>
-                          <a:off x="0" y="0"/>
-                          <a:ext cx="3088005" cy="635"/>
-                        </a:xfrm>
-                        <a:prstGeom prst="rect">
-                          <a:avLst/>
-                        </a:prstGeom>
-                        <a:solidFill>
-                          <a:prstClr val="white"/>
-                        </a:solidFill>
-                        <a:ln>
-                          <a:noFill/>
-                        </a:ln>
-                        <a:effectLst/>
-                      </wps:spPr>
-                      <wps:txbx>
-                        <w:txbxContent>
-                          <w:p>
-                            <w:pPr>
-                              <w:pStyle w:val="Descripcin"/>
-                              <w:jc w:val="center"/>
-                              <w:rPr>
-                                <w:rFonts w:eastAsia="Droid Sans Fallback" w:cstheme="minorHAnsi"/>
-                                <w:noProof/>
-                                <w:kern w:val="3"/>
-                                <w:sz w:val="24"/>
-                                <w:szCs w:val="24"/>
-                              </w:rPr>
-                            </w:pPr>
-                            <w:r>
-                              <w:t>Imagen que muestra el botón de agregar</w:t>
-                            </w:r>
-                          </w:p>
-                        </w:txbxContent>
-                      </wps:txbx>
-                      <wps:bodyPr rot="0" spcFirstLastPara="0" vertOverflow="overflow" horzOverflow="overflow" vert="horz" wrap="square" lIns="0" tIns="0" rIns="0" bIns="0" numCol="1" spcCol="0" rtlCol="0" fromWordArt="0" anchor="t" anchorCtr="0" forceAA="0" compatLnSpc="1">
-                        <a:prstTxWarp prst="textNoShape">
-                          <a:avLst/>
-                        </a:prstTxWarp>
-                        <a:spAutoFit/>
-                      </wps:bodyPr>
-                    </wps:wsp>
-                  </a:graphicData>
-                </a:graphic>
-              </wp:anchor>
-            </w:drawing>
-          </mc:Choice>
-          <mc:Fallback>
-            <w:pict>
-              <v:shape w14:anchorId="634C8597" id="3 Cuadro de texto" o:spid="_x0000_s1027" type="#_x0000_t202" style="position:absolute;left:0;text-align:left;margin-left:-.15pt;margin-top:219.05pt;width:243.15pt;height:.05pt;z-index:251661312;visibility:visible;mso-wrap-style:square;mso-wrap-distance-left:9pt;mso-wrap-distance-top:0;mso-wrap-distance-right:9pt;mso-wrap-distance-bottom:0;mso-position-horizontal:absolute;mso-position-horizontal-relative:text;mso-position-vertical:absolute;mso-position-vertical-relative:text;v-text-anchor:top" o:gfxdata="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" stroked="f">
-                <v:textbox style="mso-fit-shape-to-text:t" inset="0,0,0,0">
-                  <w:txbxContent>
-                    <w:p>
-                      <w:pPr>
-                        <w:pStyle w:val="Descripcin"/>
-                        <w:jc w:val="center"/>
-                        <w:rPr>
-                          <w:rFonts w:eastAsia="Droid Sans Fallback" w:cstheme="minorHAnsi"/>
-                          <w:noProof/>
-                          <w:kern w:val="3"/>
-                          <w:sz w:val="24"/>
-                          <w:szCs w:val="24"/>
-                        </w:rPr>
-                      </w:pPr>
-                      <w:r>
-                        <w:t>Imagen que muestra el botón de agregar</w:t>
-                      </w:r>
-                    </w:p>
-                  </w:txbxContent>
-                </v:textbox>
-                <w10:wrap type="square"/>
-              </v:shape>
-            </w:pict>
-          </mc:Fallback>
-        </mc:AlternateContent>
-      </w:r>
-      <w:r>
-        <w:rPr>
-          <w:rFonts w:asciiTheme="minorHAnsi" w:hAnsiTheme="minorHAnsi" w:cstheme="minorHAnsi"/>
-          <w:noProof/>
-          <w:lang w:val="es-ES" w:eastAsia="es-ES" w:bidi="ar-SA"/>
+          <w:lang w:bidi="ar-SA"/>
         </w:rPr>
         <w:drawing>
-          <wp:anchor distT="0" distB="0" distL="114300" distR="114300" simplePos="0" relativeHeight="251658240" behindDoc="0" locked="0" layoutInCell="1" allowOverlap="1" wp14:anchorId="0CA64E88" wp14:editId="631F71A0">
+          <wp:anchor distT="0" distB="0" distL="114300" distR="114300" simplePos="0" relativeHeight="251658240" behindDoc="0" locked="0" layoutInCell="1" allowOverlap="1">
             <wp:simplePos x="0" y="0"/>
             <wp:positionH relativeFrom="column">
               <wp:posOffset>-1905</wp:posOffset>
             </wp:positionH>
             <wp:positionV relativeFrom="paragraph">
-              <wp:posOffset>620395</wp:posOffset>
+              <wp:posOffset>1005840</wp:posOffset>
             </wp:positionV>
-            <wp:extent cx="3088005" cy="2104390"/>
-            <wp:effectExtent l="0" t="0" r="0" b="0"/>
+            <wp:extent cx="3086735" cy="1714500"/>
+            <wp:effectExtent l="19050" t="0" r="0" b="0"/>
             <wp:wrapSquare wrapText="bothSides"/>
             <wp:docPr id="1" name="0 Imagen"/>
             <wp:cNvGraphicFramePr>
@@ -1609,10 +1608,10 @@
                     <pic:cNvPicPr/>
                   </pic:nvPicPr>
                   <pic:blipFill>
-                    <a:blip r:embed="rId6">
+                    <a:blip r:embed="rId7" cstate="print">
                       <a:extLst>
                         <a:ext uri="{28A0092B-C50C-407E-A947-70E740481C1C}">
-                          <a14:useLocalDpi xmlns:a14="http://schemas.microsoft.com/office/drawing/2010/main" val="0"/>
+                          <a14:useLocalDpi xmlns="" xmlns:wpc="http://schemas.microsoft.com/office/word/2010/wordprocessingCanvas" xmlns:mc="http://schemas.openxmlformats.org/markup-compatibility/2006" xmlns:o="urn:schemas-microsoft-com:office:office" xmlns:v="urn:schemas-microsoft-com:vml" xmlns:wp14="http://schemas.microsoft.com/office/word/2010/wordprocessingDrawing" xmlns:w10="urn:schemas-microsoft-com:office:word" xmlns:w="http://schemas.openxmlformats.org/wordprocessingml/2006/main" xmlns:w14="http://schemas.microsoft.com/office/word/2010/wordml" xmlns:w15="http://schemas.microsoft.com/office/word/2012/wordml" xmlns:wpg="http://schemas.microsoft.com/office/word/2010/wordprocessingGroup" xmlns:wpi="http://schemas.microsoft.com/office/word/2010/wordprocessingInk" xmlns:wps="http://schemas.microsoft.com/office/word/2010/wordprocessingShape" xmlns:a14="http://schemas.microsoft.com/office/drawing/2010/main" val="0"/>
                         </a:ext>
                       </a:extLst>
                     </a:blip>
@@ -1623,7 +1622,7 @@
                   <pic:spPr>
                     <a:xfrm>
                       <a:off x="0" y="0"/>
-                      <a:ext cx="3088005" cy="2104390"/>
+                      <a:ext cx="3086735" cy="1714500"/>
                     </a:xfrm>
                     <a:prstGeom prst="rect">
                       <a:avLst/>
@@ -1632,20 +1631,100 @@
                 </pic:pic>
               </a:graphicData>
             </a:graphic>
-            <wp14:sizeRelH relativeFrom="page">
-              <wp14:pctWidth>0</wp14:pctWidth>
-            </wp14:sizeRelH>
-            <wp14:sizeRelV relativeFrom="page">
-              <wp14:pctHeight>0</wp14:pctHeight>
-            </wp14:sizeRelV>
           </wp:anchor>
         </w:drawing>
       </w:r>
       <w:r>
         <w:rPr>
-          <w:rFonts w:asciiTheme="minorHAnsi" w:hAnsiTheme="minorHAnsi" w:cstheme="minorHAnsi"/>
-        </w:rPr>
-        <w:t>Para agregar nuestra primer canción a la biblioteca buscamos el botón inferior ubicado a la izquierda con el nombre de agregar, se da clic y se abrirá una venta de busque para encontrar el archivo mp3 que se desea.</w:t>
+          <w:noProof/>
+          <w:lang w:val="es-ES" w:eastAsia="es-ES" w:bidi="ar-SA"/>
+        </w:rPr>
+        <w:pict>
+          <v:shapetype id="_x0000_t202" coordsize="21600,21600" o:spt="202" path="m,l,21600r21600,l21600,xe">
+            <v:stroke joinstyle="miter"/>
+            <v:path gradientshapeok="t" o:connecttype="rect"/>
+          </v:shapetype>
+          <v:shape id="4 Cuadro de texto" o:spid="_x0000_s1026" type="#_x0000_t202" style="position:absolute;left:0;text-align:left;margin-left:260.6pt;margin-top:219.1pt;width:236.35pt;height:.05pt;z-index:251663360;visibility:visible;mso-position-horizontal-relative:text;mso-position-vertical-relative:text" o:gfxdata="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" stroked="f">
+            <v:textbox style="mso-next-textbox:#4 Cuadro de texto;mso-fit-shape-to-text:t" inset="0,0,0,0">
+              <w:txbxContent>
+                <w:p>
+                  <w:pPr>
+                    <w:pStyle w:val="Epgrafe"/>
+                    <w:jc w:val="center"/>
+                    <w:rPr>
+                      <w:rFonts w:eastAsia="Droid Sans Fallback" w:cstheme="minorHAnsi"/>
+                      <w:noProof/>
+                      <w:kern w:val="3"/>
+                      <w:sz w:val="24"/>
+                      <w:szCs w:val="24"/>
+                    </w:rPr>
+                  </w:pPr>
+                  <w:r>
+                    <w:t>Ventana de busque para la ubicación de la canción</w:t>
+                  </w:r>
+                </w:p>
+              </w:txbxContent>
+            </v:textbox>
+            <w10:wrap type="square"/>
+          </v:shape>
+        </w:pict>
+      </w:r>
+      <w:r>
+        <w:rPr>
+          <w:noProof/>
+          <w:lang w:val="es-ES" w:eastAsia="es-ES" w:bidi="ar-SA"/>
+        </w:rPr>
+        <w:pict>
+          <v:shape id="3 Cuadro de texto" o:spid="_x0000_s1027" type="#_x0000_t202" style="position:absolute;left:0;text-align:left;margin-left:-.15pt;margin-top:219.05pt;width:243.15pt;height:.05pt;z-index:251661312;visibility:visible;mso-position-horizontal-relative:text;mso-position-vertical-relative:text" o:gfxdata="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" stroked="f">
+            <v:textbox style="mso-next-textbox:#3 Cuadro de texto;mso-fit-shape-to-text:t" inset="0,0,0,0">
+              <w:txbxContent>
+                <w:p>
+                  <w:pPr>
+                    <w:pStyle w:val="Epgrafe"/>
+                    <w:jc w:val="center"/>
+                    <w:rPr>
+                      <w:rFonts w:eastAsia="Droid Sans Fallback" w:cstheme="minorHAnsi"/>
+                      <w:noProof/>
+                      <w:kern w:val="3"/>
+                      <w:sz w:val="24"/>
+                      <w:szCs w:val="24"/>
+                    </w:rPr>
+                  </w:pPr>
+                  <w:r>
+                    <w:t>Imagen que muestra el botón de agregar</w:t>
+                  </w:r>
+                </w:p>
+              </w:txbxContent>
+            </v:textbox>
+            <w10:wrap type="square"/>
+          </v:shape>
+        </w:pict>
+      </w:r>
+      <w:r>
+        <w:rPr>
+          <w:rFonts w:asciiTheme="minorHAnsi" w:hAnsiTheme="minorHAnsi" w:cstheme="minorHAnsi"/>
+        </w:rPr>
+        <w:t xml:space="preserve">Para agregar nuestra primer canción a la biblioteca buscamos el botón inferior ubicado a la izquierda con el nombre de agregar, se da clic y se abrirá una venta de </w:t>
+      </w:r>
+      <w:proofErr w:type="spellStart"/>
+      <w:r>
+        <w:rPr>
+          <w:rFonts w:asciiTheme="minorHAnsi" w:hAnsiTheme="minorHAnsi" w:cstheme="minorHAnsi"/>
+        </w:rPr>
+        <w:t>busque</w:t>
+      </w:r>
+      <w:r>
+        <w:rPr>
+          <w:rFonts w:asciiTheme="minorHAnsi" w:hAnsiTheme="minorHAnsi" w:cstheme="minorHAnsi"/>
+        </w:rPr>
+        <w:t>da</w:t>
+      </w:r>
+      <w:proofErr w:type="spellEnd"/>
+      <w:r>
+        <w:rPr>
+          <w:rFonts w:asciiTheme="minorHAnsi" w:hAnsiTheme="minorHAnsi" w:cstheme="minorHAnsi"/>
+        </w:rPr>
+        <w:t xml:space="preserve"> para encontrar el archivo mp3 que se desea.</w:t>
       </w:r>
     </w:p>
     <w:p>
@@ -1668,14 +1747,17 @@
     <w:p>
       <w:pPr>
         <w:pStyle w:val="Standard"/>
-        <w:jc w:val="both"/>
-        <w:rPr>
-          <w:rFonts w:asciiTheme="minorHAnsi" w:hAnsiTheme="minorHAnsi" w:cstheme="minorHAnsi"/>
-        </w:rPr>
-      </w:pPr>
-      <w:r>
-        <w:rPr>
-          <w:rFonts w:asciiTheme="minorHAnsi" w:hAnsiTheme="minorHAnsi" w:cstheme="minorHAnsi"/>
+        <w:spacing w:line="360" w:lineRule="auto"/>
+        <w:jc w:val="both"/>
+        <w:rPr>
+          <w:rFonts w:asciiTheme="minorHAnsi" w:hAnsiTheme="minorHAnsi" w:cstheme="minorHAnsi"/>
+          <w:b/>
+        </w:rPr>
+      </w:pPr>
+      <w:r>
+        <w:rPr>
+          <w:rFonts w:asciiTheme="minorHAnsi" w:hAnsiTheme="minorHAnsi" w:cstheme="minorHAnsi"/>
+          <w:b/>
         </w:rPr>
         <w:t>Reproducción de la canción enlistada:</w:t>
       </w:r>
@@ -1683,6 +1765,7 @@
     <w:p>
       <w:pPr>
         <w:pStyle w:val="Standard"/>
+        <w:spacing w:line="360" w:lineRule="auto"/>
         <w:jc w:val="both"/>
         <w:rPr>
           <w:rFonts w:asciiTheme="minorHAnsi" w:hAnsiTheme="minorHAnsi" w:cstheme="minorHAnsi"/>
@@ -1705,10 +1788,10 @@
         <w:rPr>
           <w:rFonts w:asciiTheme="minorHAnsi" w:hAnsiTheme="minorHAnsi" w:cstheme="minorHAnsi"/>
           <w:noProof/>
-          <w:lang w:val="es-ES" w:eastAsia="es-ES" w:bidi="ar-SA"/>
+          <w:lang w:bidi="ar-SA"/>
         </w:rPr>
         <w:drawing>
-          <wp:inline distT="0" distB="0" distL="0" distR="0" wp14:anchorId="6ED71F01" wp14:editId="4DCD61B3">
+          <wp:inline distT="0" distB="0" distL="0" distR="0">
             <wp:extent cx="5667555" cy="2153877"/>
             <wp:effectExtent l="0" t="0" r="0" b="0"/>
             <wp:docPr id="5" name="0 Imagen"/>
@@ -1723,10 +1806,10 @@
                     <pic:cNvPicPr/>
                   </pic:nvPicPr>
                   <pic:blipFill>
-                    <a:blip r:embed="rId7">
+                    <a:blip r:embed="rId8" cstate="print">
                       <a:extLst>
                         <a:ext uri="{28A0092B-C50C-407E-A947-70E740481C1C}">
-                          <a14:useLocalDpi xmlns:a14="http://schemas.microsoft.com/office/drawing/2010/main" val="0"/>
+                          <a14:useLocalDpi xmlns="" xmlns:wpc="http://schemas.microsoft.com/office/word/2010/wordprocessingCanvas" xmlns:mc="http://schemas.openxmlformats.org/markup-compatibility/2006" xmlns:o="urn:schemas-microsoft-com:office:office" xmlns:v="urn:schemas-microsoft-com:vml" xmlns:wp14="http://schemas.microsoft.com/office/word/2010/wordprocessingDrawing" xmlns:w10="urn:schemas-microsoft-com:office:word" xmlns:w="http://schemas.openxmlformats.org/wordprocessingml/2006/main" xmlns:w14="http://schemas.microsoft.com/office/word/2010/wordml" xmlns:w15="http://schemas.microsoft.com/office/word/2012/wordml" xmlns:wpg="http://schemas.microsoft.com/office/word/2010/wordprocessingGroup" xmlns:wpi="http://schemas.microsoft.com/office/word/2010/wordprocessingInk" xmlns:wps="http://schemas.microsoft.com/office/word/2010/wordprocessingShape" xmlns:a14="http://schemas.microsoft.com/office/drawing/2010/main" val="0"/>
                         </a:ext>
                       </a:extLst>
                     </a:blip>
@@ -1752,7 +1835,7 @@
     </w:p>
     <w:p>
       <w:pPr>
-        <w:pStyle w:val="Descripcin"/>
+        <w:pStyle w:val="Epgrafe"/>
         <w:jc w:val="center"/>
         <w:rPr>
           <w:rFonts w:cstheme="minorHAnsi"/>
@@ -1795,19 +1878,21 @@
         <w:jc w:val="both"/>
         <w:rPr>
           <w:rFonts w:asciiTheme="minorHAnsi" w:hAnsiTheme="minorHAnsi" w:cstheme="minorHAnsi"/>
-        </w:rPr>
-      </w:pPr>
-      <w:r>
-        <w:rPr>
-          <w:rFonts w:asciiTheme="minorHAnsi" w:hAnsiTheme="minorHAnsi" w:cstheme="minorHAnsi"/>
-        </w:rPr>
-        <w:lastRenderedPageBreak/>
+          <w:b/>
+        </w:rPr>
+      </w:pPr>
+      <w:r>
+        <w:rPr>
+          <w:rFonts w:asciiTheme="minorHAnsi" w:hAnsiTheme="minorHAnsi" w:cstheme="minorHAnsi"/>
+          <w:b/>
+        </w:rPr>
         <w:t>Consultar canción:</w:t>
       </w:r>
     </w:p>
     <w:p>
       <w:pPr>
         <w:pStyle w:val="Standard"/>
+        <w:spacing w:line="360" w:lineRule="auto"/>
         <w:jc w:val="both"/>
         <w:rPr>
           <w:rFonts w:asciiTheme="minorHAnsi" w:hAnsiTheme="minorHAnsi" w:cstheme="minorHAnsi"/>
@@ -1860,111 +1945,40 @@
           <w:noProof/>
           <w:lang w:val="es-ES" w:eastAsia="es-ES" w:bidi="ar-SA"/>
         </w:rPr>
-        <mc:AlternateContent>
-          <mc:Choice Requires="wps">
-            <w:drawing>
-              <wp:anchor distT="0" distB="0" distL="114300" distR="114300" simplePos="0" relativeHeight="251669504" behindDoc="0" locked="0" layoutInCell="1" allowOverlap="1" wp14:anchorId="3549EB7A" wp14:editId="6FDB74DE">
-                <wp:simplePos x="0" y="0"/>
-                <wp:positionH relativeFrom="column">
-                  <wp:posOffset>662305</wp:posOffset>
-                </wp:positionH>
-                <wp:positionV relativeFrom="paragraph">
-                  <wp:posOffset>1797685</wp:posOffset>
-                </wp:positionV>
-                <wp:extent cx="4123055" cy="635"/>
-                <wp:effectExtent l="0" t="0" r="0" b="0"/>
-                <wp:wrapSquare wrapText="bothSides"/>
-                <wp:docPr id="9" name="9 Cuadro de texto"/>
-                <wp:cNvGraphicFramePr/>
-                <a:graphic xmlns:a="http://schemas.openxmlformats.org/drawingml/2006/main">
-                  <a:graphicData uri="http://schemas.microsoft.com/office/word/2010/wordprocessingShape">
-                    <wps:wsp>
-                      <wps:cNvSpPr txBox="1"/>
-                      <wps:spPr>
-                        <a:xfrm>
-                          <a:off x="0" y="0"/>
-                          <a:ext cx="4123055" cy="635"/>
-                        </a:xfrm>
-                        <a:prstGeom prst="rect">
-                          <a:avLst/>
-                        </a:prstGeom>
-                        <a:solidFill>
-                          <a:prstClr val="white"/>
-                        </a:solidFill>
-                        <a:ln>
-                          <a:noFill/>
-                        </a:ln>
-                        <a:effectLst/>
-                      </wps:spPr>
-                      <wps:txbx>
-                        <w:txbxContent>
-                          <w:p>
-                            <w:pPr>
-                              <w:pStyle w:val="Descripcin"/>
-                              <w:jc w:val="center"/>
-                              <w:rPr>
-                                <w:rFonts w:eastAsia="Droid Sans Fallback" w:cstheme="minorHAnsi"/>
-                                <w:noProof/>
-                                <w:kern w:val="3"/>
-                                <w:sz w:val="24"/>
-                                <w:szCs w:val="24"/>
-                              </w:rPr>
-                            </w:pPr>
-                            <w:r>
-                              <w:t>Botón consultar para accionar la consulta</w:t>
-                            </w:r>
-                          </w:p>
-                        </w:txbxContent>
-                      </wps:txbx>
-                      <wps:bodyPr rot="0" spcFirstLastPara="0" vertOverflow="overflow" horzOverflow="overflow" vert="horz" wrap="square" lIns="0" tIns="0" rIns="0" bIns="0" numCol="1" spcCol="0" rtlCol="0" fromWordArt="0" anchor="t" anchorCtr="0" forceAA="0" compatLnSpc="1">
-                        <a:prstTxWarp prst="textNoShape">
-                          <a:avLst/>
-                        </a:prstTxWarp>
-                        <a:spAutoFit/>
-                      </wps:bodyPr>
-                    </wps:wsp>
-                  </a:graphicData>
-                </a:graphic>
-              </wp:anchor>
-            </w:drawing>
-          </mc:Choice>
-          <mc:Fallback>
-            <w:pict>
-              <v:shape w14:anchorId="3549EB7A" id="9 Cuadro de texto" o:spid="_x0000_s1028" type="#_x0000_t202" style="position:absolute;left:0;text-align:left;margin-left:52.15pt;margin-top:141.55pt;width:324.65pt;height:.05pt;z-index:251669504;visibility:visible;mso-wrap-style:square;mso-wrap-distance-left:9pt;mso-wrap-distance-top:0;mso-wrap-distance-right:9pt;mso-wrap-distance-bottom:0;mso-position-horizontal:absolute;mso-position-horizontal-relative:text;mso-position-vertical:absolute;mso-position-vertical-relative:text;v-text-anchor:top" o:gfxdata="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" stroked="f">
-                <v:textbox style="mso-fit-shape-to-text:t" inset="0,0,0,0">
-                  <w:txbxContent>
-                    <w:p>
-                      <w:pPr>
-                        <w:pStyle w:val="Descripcin"/>
-                        <w:jc w:val="center"/>
-                        <w:rPr>
-                          <w:rFonts w:eastAsia="Droid Sans Fallback" w:cstheme="minorHAnsi"/>
-                          <w:noProof/>
-                          <w:kern w:val="3"/>
-                          <w:sz w:val="24"/>
-                          <w:szCs w:val="24"/>
-                        </w:rPr>
-                      </w:pPr>
-                      <w:r>
-                        <w:t>Botón consultar para accionar la consulta</w:t>
-                      </w:r>
-                    </w:p>
-                  </w:txbxContent>
-                </v:textbox>
-                <w10:wrap type="square"/>
-              </v:shape>
-            </w:pict>
-          </mc:Fallback>
-        </mc:AlternateContent>
+        <w:pict>
+          <v:shape id="9 Cuadro de texto" o:spid="_x0000_s1028" type="#_x0000_t202" style="position:absolute;left:0;text-align:left;margin-left:52.15pt;margin-top:141.55pt;width:324.65pt;height:.05pt;z-index:251669504;visibility:visible" o:gfxdata="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" stroked="f">
+            <v:textbox style="mso-fit-shape-to-text:t" inset="0,0,0,0">
+              <w:txbxContent>
+                <w:p>
+                  <w:pPr>
+                    <w:pStyle w:val="Epgrafe"/>
+                    <w:jc w:val="center"/>
+                    <w:rPr>
+                      <w:rFonts w:eastAsia="Droid Sans Fallback" w:cstheme="minorHAnsi"/>
+                      <w:noProof/>
+                      <w:kern w:val="3"/>
+                      <w:sz w:val="24"/>
+                      <w:szCs w:val="24"/>
+                    </w:rPr>
+                  </w:pPr>
+                  <w:r>
+                    <w:t>Botón consultar para accionar la consulta</w:t>
+                  </w:r>
+                </w:p>
+              </w:txbxContent>
+            </v:textbox>
+            <w10:wrap type="square"/>
+          </v:shape>
+        </w:pict>
       </w:r>
       <w:r>
         <w:rPr>
           <w:rFonts w:asciiTheme="minorHAnsi" w:hAnsiTheme="minorHAnsi" w:cstheme="minorHAnsi"/>
           <w:noProof/>
-          <w:lang w:val="es-ES" w:eastAsia="es-ES" w:bidi="ar-SA"/>
+          <w:lang w:bidi="ar-SA"/>
         </w:rPr>
         <w:drawing>
-          <wp:anchor distT="0" distB="0" distL="114300" distR="114300" simplePos="0" relativeHeight="251664384" behindDoc="0" locked="0" layoutInCell="1" allowOverlap="1" wp14:anchorId="14D746E6" wp14:editId="21C792BD">
+          <wp:anchor distT="0" distB="0" distL="114300" distR="114300" simplePos="0" relativeHeight="251664384" behindDoc="0" locked="0" layoutInCell="1" allowOverlap="1">
             <wp:simplePos x="0" y="0"/>
             <wp:positionH relativeFrom="column">
               <wp:posOffset>662305</wp:posOffset>
@@ -1987,10 +2001,10 @@
                     <pic:cNvPicPr/>
                   </pic:nvPicPr>
                   <pic:blipFill>
-                    <a:blip r:embed="rId8">
+                    <a:blip r:embed="rId9" cstate="print">
                       <a:extLst>
                         <a:ext uri="{28A0092B-C50C-407E-A947-70E740481C1C}">
-                          <a14:useLocalDpi xmlns:a14="http://schemas.microsoft.com/office/drawing/2010/main" val="0"/>
+                          <a14:useLocalDpi xmlns="" xmlns:wpc="http://schemas.microsoft.com/office/word/2010/wordprocessingCanvas" xmlns:mc="http://schemas.openxmlformats.org/markup-compatibility/2006" xmlns:o="urn:schemas-microsoft-com:office:office" xmlns:v="urn:schemas-microsoft-com:vml" xmlns:wp14="http://schemas.microsoft.com/office/word/2010/wordprocessingDrawing" xmlns:w10="urn:schemas-microsoft-com:office:word" xmlns:w="http://schemas.openxmlformats.org/wordprocessingml/2006/main" xmlns:w14="http://schemas.microsoft.com/office/word/2010/wordml" xmlns:w15="http://schemas.microsoft.com/office/word/2012/wordml" xmlns:wpg="http://schemas.microsoft.com/office/word/2010/wordprocessingGroup" xmlns:wpi="http://schemas.microsoft.com/office/word/2010/wordprocessingInk" xmlns:wps="http://schemas.microsoft.com/office/word/2010/wordprocessingShape" xmlns:a14="http://schemas.microsoft.com/office/drawing/2010/main" val="0"/>
                         </a:ext>
                       </a:extLst>
                     </a:blip>
@@ -2010,12 +2024,6 @@
                 </pic:pic>
               </a:graphicData>
             </a:graphic>
-            <wp14:sizeRelH relativeFrom="page">
-              <wp14:pctWidth>0</wp14:pctWidth>
-            </wp14:sizeRelH>
-            <wp14:sizeRelV relativeFrom="page">
-              <wp14:pctHeight>0</wp14:pctHeight>
-            </wp14:sizeRelV>
           </wp:anchor>
         </w:drawing>
       </w:r>
@@ -2084,96 +2092,28 @@
           <w:noProof/>
           <w:lang w:val="es-ES" w:eastAsia="es-ES"/>
         </w:rPr>
-        <mc:AlternateContent>
-          <mc:Choice Requires="wps">
-            <w:drawing>
-              <wp:anchor distT="0" distB="0" distL="114300" distR="114300" simplePos="0" relativeHeight="251667456" behindDoc="0" locked="0" layoutInCell="1" allowOverlap="1" wp14:anchorId="1A119405" wp14:editId="2F6853D7">
-                <wp:simplePos x="0" y="0"/>
-                <wp:positionH relativeFrom="column">
-                  <wp:posOffset>386080</wp:posOffset>
-                </wp:positionH>
-                <wp:positionV relativeFrom="paragraph">
-                  <wp:posOffset>3534410</wp:posOffset>
-                </wp:positionV>
-                <wp:extent cx="4804410" cy="635"/>
-                <wp:effectExtent l="0" t="0" r="0" b="0"/>
-                <wp:wrapSquare wrapText="bothSides"/>
-                <wp:docPr id="8" name="8 Cuadro de texto"/>
-                <wp:cNvGraphicFramePr/>
-                <a:graphic xmlns:a="http://schemas.openxmlformats.org/drawingml/2006/main">
-                  <a:graphicData uri="http://schemas.microsoft.com/office/word/2010/wordprocessingShape">
-                    <wps:wsp>
-                      <wps:cNvSpPr txBox="1"/>
-                      <wps:spPr>
-                        <a:xfrm>
-                          <a:off x="0" y="0"/>
-                          <a:ext cx="4804410" cy="635"/>
-                        </a:xfrm>
-                        <a:prstGeom prst="rect">
-                          <a:avLst/>
-                        </a:prstGeom>
-                        <a:solidFill>
-                          <a:prstClr val="white"/>
-                        </a:solidFill>
-                        <a:ln>
-                          <a:noFill/>
-                        </a:ln>
-                        <a:effectLst/>
-                      </wps:spPr>
-                      <wps:txbx>
-                        <w:txbxContent>
-                          <w:p>
-                            <w:pPr>
-                              <w:pStyle w:val="Descripcin"/>
-                              <w:jc w:val="center"/>
-                              <w:rPr>
-                                <w:rFonts w:cstheme="minorHAnsi"/>
-                                <w:noProof/>
-                              </w:rPr>
-                            </w:pPr>
-                            <w:r>
-                              <w:t>Ventana que muestra el nombre, artista, titulo, álbum, año, duración, género y la portada del álbum si está disponible</w:t>
-                            </w:r>
-                          </w:p>
-                        </w:txbxContent>
-                      </wps:txbx>
-                      <wps:bodyPr rot="0" spcFirstLastPara="0" vertOverflow="overflow" horzOverflow="overflow" vert="horz" wrap="square" lIns="0" tIns="0" rIns="0" bIns="0" numCol="1" spcCol="0" rtlCol="0" fromWordArt="0" anchor="t" anchorCtr="0" forceAA="0" compatLnSpc="1">
-                        <a:prstTxWarp prst="textNoShape">
-                          <a:avLst/>
-                        </a:prstTxWarp>
-                        <a:spAutoFit/>
-                      </wps:bodyPr>
-                    </wps:wsp>
-                  </a:graphicData>
-                </a:graphic>
-              </wp:anchor>
-            </w:drawing>
-          </mc:Choice>
-          <mc:Fallback>
-            <w:pict>
-              <v:shape w14:anchorId="1A119405" id="8 Cuadro de texto" o:spid="_x0000_s1029" type="#_x0000_t202" style="position:absolute;left:0;text-align:left;margin-left:30.4pt;margin-top:278.3pt;width:378.3pt;height:.05pt;z-index:251667456;visibility:visible;mso-wrap-style:square;mso-wrap-distance-left:9pt;mso-wrap-distance-top:0;mso-wrap-distance-right:9pt;mso-wrap-distance-bottom:0;mso-position-horizontal:absolute;mso-position-horizontal-relative:text;mso-position-vertical:absolute;mso-position-vertical-relative:text;v-text-anchor:top" o:gfxdata="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" stroked="f">
-                <v:textbox style="mso-fit-shape-to-text:t" inset="0,0,0,0">
-                  <w:txbxContent>
-                    <w:p>
-                      <w:pPr>
-                        <w:pStyle w:val="Descripcin"/>
-                        <w:jc w:val="center"/>
-                        <w:rPr>
-                          <w:rFonts w:cstheme="minorHAnsi"/>
-                          <w:noProof/>
-                        </w:rPr>
-                      </w:pPr>
-                      <w:r>
-                        <w:t>Ventana que muestra el nombre, artista, titulo, álbum, año, duración, género y la portada del álbum si está disponible</w:t>
-                      </w:r>
-                    </w:p>
-                  </w:txbxContent>
-                </v:textbox>
-                <w10:wrap type="square"/>
-              </v:shape>
-            </w:pict>
-          </mc:Fallback>
-        </mc:AlternateContent>
+        <w:pict>
+          <v:shape id="8 Cuadro de texto" o:spid="_x0000_s1029" type="#_x0000_t202" style="position:absolute;left:0;text-align:left;margin-left:30.4pt;margin-top:278.3pt;width:378.3pt;height:.05pt;z-index:251667456;visibility:visible" o:gfxdata="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" stroked="f">
+            <v:textbox style="mso-fit-shape-to-text:t" inset="0,0,0,0">
+              <w:txbxContent>
+                <w:p>
+                  <w:pPr>
+                    <w:pStyle w:val="Epgrafe"/>
+                    <w:jc w:val="center"/>
+                    <w:rPr>
+                      <w:rFonts w:cstheme="minorHAnsi"/>
+                      <w:noProof/>
+                    </w:rPr>
+                  </w:pPr>
+                  <w:r>
+                    <w:t>Ventana que muestra el nombre, artista, titulo, álbum, año, duración, género y la portada del álbum si está disponible</w:t>
+                  </w:r>
+                </w:p>
+              </w:txbxContent>
+            </v:textbox>
+            <w10:wrap type="square"/>
+          </v:shape>
+        </w:pict>
       </w:r>
     </w:p>
     <w:p>
@@ -2187,10 +2127,10 @@
         <w:rPr>
           <w:rFonts w:cstheme="minorHAnsi"/>
           <w:noProof/>
-          <w:lang w:val="es-ES" w:eastAsia="es-ES"/>
+          <w:lang w:eastAsia="zh-CN"/>
         </w:rPr>
         <w:drawing>
-          <wp:anchor distT="0" distB="0" distL="114300" distR="114300" simplePos="0" relativeHeight="251665408" behindDoc="0" locked="0" layoutInCell="1" allowOverlap="1" wp14:anchorId="34EDA1C5" wp14:editId="1B63C3D5">
+          <wp:anchor distT="0" distB="0" distL="114300" distR="114300" simplePos="0" relativeHeight="251665408" behindDoc="0" locked="0" layoutInCell="1" allowOverlap="1">
             <wp:simplePos x="0" y="0"/>
             <wp:positionH relativeFrom="column">
               <wp:posOffset>386080</wp:posOffset>
@@ -2213,10 +2153,10 @@
                     <pic:cNvPicPr/>
                   </pic:nvPicPr>
                   <pic:blipFill>
-                    <a:blip r:embed="rId9">
+                    <a:blip r:embed="rId10" cstate="print">
                       <a:extLst>
                         <a:ext uri="{28A0092B-C50C-407E-A947-70E740481C1C}">
-                          <a14:useLocalDpi xmlns:a14="http://schemas.microsoft.com/office/drawing/2010/main" val="0"/>
+                          <a14:useLocalDpi xmlns="" xmlns:wpc="http://schemas.microsoft.com/office/word/2010/wordprocessingCanvas" xmlns:mc="http://schemas.openxmlformats.org/markup-compatibility/2006" xmlns:o="urn:schemas-microsoft-com:office:office" xmlns:v="urn:schemas-microsoft-com:vml" xmlns:wp14="http://schemas.microsoft.com/office/word/2010/wordprocessingDrawing" xmlns:w10="urn:schemas-microsoft-com:office:word" xmlns:w="http://schemas.openxmlformats.org/wordprocessingml/2006/main" xmlns:w14="http://schemas.microsoft.com/office/word/2010/wordml" xmlns:w15="http://schemas.microsoft.com/office/word/2012/wordml" xmlns:wpg="http://schemas.microsoft.com/office/word/2010/wordprocessingGroup" xmlns:wpi="http://schemas.microsoft.com/office/word/2010/wordprocessingInk" xmlns:wps="http://schemas.microsoft.com/office/word/2010/wordprocessingShape" xmlns:a14="http://schemas.microsoft.com/office/drawing/2010/main" val="0"/>
                         </a:ext>
                       </a:extLst>
                     </a:blip>
@@ -2236,12 +2176,6 @@
                 </pic:pic>
               </a:graphicData>
             </a:graphic>
-            <wp14:sizeRelH relativeFrom="page">
-              <wp14:pctWidth>0</wp14:pctWidth>
-            </wp14:sizeRelH>
-            <wp14:sizeRelV relativeFrom="page">
-              <wp14:pctHeight>0</wp14:pctHeight>
-            </wp14:sizeRelV>
           </wp:anchor>
         </w:drawing>
       </w:r>
@@ -2360,14 +2294,16 @@
         </w:tabs>
         <w:rPr>
           <w:rFonts w:cstheme="minorHAnsi"/>
-        </w:rPr>
-      </w:pPr>
-      <w:r>
-        <w:rPr>
-          <w:rFonts w:cstheme="minorHAnsi"/>
+          <w:b/>
+        </w:rPr>
+      </w:pPr>
+      <w:r>
+        <w:rPr>
+          <w:rFonts w:cstheme="minorHAnsi"/>
+          <w:b/>
         </w:rPr>
         <w:lastRenderedPageBreak/>
-        <w:t>Conclusiones personales:</w:t>
+        <w:t>Interfaz Búsqueda:</w:t>
       </w:r>
     </w:p>
     <w:p>
@@ -2379,19 +2315,57 @@
           <w:rFonts w:cstheme="minorHAnsi"/>
         </w:rPr>
       </w:pPr>
-      <w:proofErr w:type="spellStart"/>
-      <w:r>
-        <w:rPr>
-          <w:rFonts w:cstheme="minorHAnsi"/>
-        </w:rPr>
-        <w:t>Jhonson</w:t>
-      </w:r>
-      <w:proofErr w:type="spellEnd"/>
-      <w:r>
-        <w:rPr>
-          <w:rFonts w:cstheme="minorHAnsi"/>
-        </w:rPr>
-        <w:t xml:space="preserve"> Jiménez:</w:t>
+      <w:r>
+        <w:rPr>
+          <w:rFonts w:cstheme="minorHAnsi"/>
+          <w:noProof/>
+          <w:lang w:eastAsia="zh-CN"/>
+        </w:rPr>
+        <w:drawing>
+          <wp:inline distT="0" distB="0" distL="0" distR="0">
+            <wp:extent cx="4274820" cy="464820"/>
+            <wp:effectExtent l="19050" t="0" r="0" b="0"/>
+            <wp:docPr id="3" name="Imagen 1"/>
+            <wp:cNvGraphicFramePr>
+              <a:graphicFrameLocks xmlns:a="http://schemas.openxmlformats.org/drawingml/2006/main" noChangeAspect="1"/>
+            </wp:cNvGraphicFramePr>
+            <a:graphic xmlns:a="http://schemas.openxmlformats.org/drawingml/2006/main">
+              <a:graphicData uri="http://schemas.openxmlformats.org/drawingml/2006/picture">
+                <pic:pic xmlns:pic="http://schemas.openxmlformats.org/drawingml/2006/picture">
+                  <pic:nvPicPr>
+                    <pic:cNvPr id="0" name="Picture 1"/>
+                    <pic:cNvPicPr>
+                      <a:picLocks noChangeAspect="1" noChangeArrowheads="1"/>
+                    </pic:cNvPicPr>
+                  </pic:nvPicPr>
+                  <pic:blipFill>
+                    <a:blip r:embed="rId11" cstate="print"/>
+                    <a:srcRect/>
+                    <a:stretch>
+                      <a:fillRect/>
+                    </a:stretch>
+                  </pic:blipFill>
+                  <pic:spPr bwMode="auto">
+                    <a:xfrm>
+                      <a:off x="0" y="0"/>
+                      <a:ext cx="4274820" cy="464820"/>
+                    </a:xfrm>
+                    <a:prstGeom prst="rect">
+                      <a:avLst/>
+                    </a:prstGeom>
+                    <a:noFill/>
+                    <a:ln w="9525">
+                      <a:noFill/>
+                      <a:miter lim="800000"/>
+                      <a:headEnd/>
+                      <a:tailEnd/>
+                    </a:ln>
+                  </pic:spPr>
+                </pic:pic>
+              </a:graphicData>
+            </a:graphic>
+          </wp:inline>
+        </w:drawing>
       </w:r>
     </w:p>
     <w:p>
@@ -2407,8 +2381,647 @@
         <w:rPr>
           <w:rFonts w:cstheme="minorHAnsi"/>
         </w:rPr>
+        <w:t>En la parte inferior de la interfaz principal, se encuentra el botón Búsqueda el cual permite abrir la ventana de búsqueda.</w:t>
+      </w:r>
+    </w:p>
+    <w:p>
+      <w:pPr>
+        <w:tabs>
+          <w:tab w:val="left" w:pos="3288"/>
+        </w:tabs>
+        <w:rPr>
+          <w:rFonts w:cstheme="minorHAnsi"/>
+        </w:rPr>
+      </w:pPr>
+      <w:r>
+        <w:rPr>
+          <w:rFonts w:cstheme="minorHAnsi"/>
+          <w:noProof/>
+          <w:lang w:eastAsia="zh-CN"/>
+        </w:rPr>
+        <w:drawing>
+          <wp:inline distT="0" distB="0" distL="0" distR="0">
+            <wp:extent cx="4640580" cy="3329940"/>
+            <wp:effectExtent l="19050" t="0" r="7620" b="0"/>
+            <wp:docPr id="4" name="Imagen 2"/>
+            <wp:cNvGraphicFramePr>
+              <a:graphicFrameLocks xmlns:a="http://schemas.openxmlformats.org/drawingml/2006/main" noChangeAspect="1"/>
+            </wp:cNvGraphicFramePr>
+            <a:graphic xmlns:a="http://schemas.openxmlformats.org/drawingml/2006/main">
+              <a:graphicData uri="http://schemas.openxmlformats.org/drawingml/2006/picture">
+                <pic:pic xmlns:pic="http://schemas.openxmlformats.org/drawingml/2006/picture">
+                  <pic:nvPicPr>
+                    <pic:cNvPr id="0" name="Picture 2"/>
+                    <pic:cNvPicPr>
+                      <a:picLocks noChangeAspect="1" noChangeArrowheads="1"/>
+                    </pic:cNvPicPr>
+                  </pic:nvPicPr>
+                  <pic:blipFill>
+                    <a:blip r:embed="rId12" cstate="print"/>
+                    <a:srcRect/>
+                    <a:stretch>
+                      <a:fillRect/>
+                    </a:stretch>
+                  </pic:blipFill>
+                  <pic:spPr bwMode="auto">
+                    <a:xfrm>
+                      <a:off x="0" y="0"/>
+                      <a:ext cx="4640580" cy="3329940"/>
+                    </a:xfrm>
+                    <a:prstGeom prst="rect">
+                      <a:avLst/>
+                    </a:prstGeom>
+                    <a:noFill/>
+                    <a:ln w="9525">
+                      <a:noFill/>
+                      <a:miter lim="800000"/>
+                      <a:headEnd/>
+                      <a:tailEnd/>
+                    </a:ln>
+                  </pic:spPr>
+                </pic:pic>
+              </a:graphicData>
+            </a:graphic>
+          </wp:inline>
+        </w:drawing>
+      </w:r>
+    </w:p>
+    <w:p>
+      <w:pPr>
+        <w:tabs>
+          <w:tab w:val="left" w:pos="3288"/>
+        </w:tabs>
+        <w:rPr>
+          <w:rFonts w:cstheme="minorHAnsi"/>
+        </w:rPr>
+      </w:pPr>
+      <w:r>
+        <w:rPr>
+          <w:rFonts w:cstheme="minorHAnsi"/>
+        </w:rPr>
+        <w:t>A continuación se explica con más detalle cada as</w:t>
+      </w:r>
+      <w:r>
+        <w:rPr>
+          <w:rFonts w:cstheme="minorHAnsi"/>
+        </w:rPr>
+        <w:t>pecto que contiene esta ventana.</w:t>
+      </w:r>
+    </w:p>
+    <w:p>
+      <w:pPr>
+        <w:tabs>
+          <w:tab w:val="center" w:pos="4419"/>
+        </w:tabs>
+        <w:rPr>
+          <w:rFonts w:cstheme="minorHAnsi"/>
+        </w:rPr>
+      </w:pPr>
+      <w:r>
+        <w:rPr>
+          <w:rFonts w:cstheme="minorHAnsi"/>
+          <w:noProof/>
+          <w:lang w:eastAsia="zh-CN"/>
+        </w:rPr>
+        <w:pict>
+          <v:shape id="_x0000_s1035" type="#_x0000_t202" style="position:absolute;margin-left:153.15pt;margin-top:29.95pt;width:279pt;height:67.2pt;z-index:251675648">
+            <v:textbox style="mso-next-textbox:#_x0000_s1035">
+              <w:txbxContent>
+                <w:p>
+                  <w:pPr>
+                    <w:rPr>
+                      <w:rFonts w:cstheme="minorHAnsi"/>
+                    </w:rPr>
+                  </w:pPr>
+                  <w:r>
+                    <w:t xml:space="preserve">Paso N°3. Una vez realizado los pasos anteriores puede ingresar </w:t>
+                  </w:r>
+                  <w:r>
+                    <w:rPr>
+                      <w:rFonts w:cstheme="minorHAnsi"/>
+                    </w:rPr>
+                    <w:t xml:space="preserve">una letra o inicial, y se desplegara las coincidencias, luego puede escoger haciendo </w:t>
+                  </w:r>
+                  <w:proofErr w:type="spellStart"/>
+                  <w:r>
+                    <w:rPr>
+                      <w:rFonts w:cstheme="minorHAnsi"/>
+                    </w:rPr>
+                    <w:t>click</w:t>
+                  </w:r>
+                  <w:proofErr w:type="spellEnd"/>
+                  <w:r>
+                    <w:rPr>
+                      <w:rFonts w:cstheme="minorHAnsi"/>
+                    </w:rPr>
+                    <w:t xml:space="preserve">. En caso de no haber coincidencias no ejecutara ninguna acción. </w:t>
+                  </w:r>
+                </w:p>
+                <w:p/>
+              </w:txbxContent>
+            </v:textbox>
+          </v:shape>
+        </w:pict>
+      </w:r>
+      <w:r>
+        <w:rPr>
+          <w:rFonts w:cstheme="minorHAnsi"/>
+          <w:noProof/>
+          <w:lang w:eastAsia="zh-CN"/>
+        </w:rPr>
+        <w:pict>
+          <v:shapetype id="_x0000_t32" coordsize="21600,21600" o:spt="32" o:oned="t" path="m,l21600,21600e" filled="f">
+            <v:path arrowok="t" fillok="f" o:connecttype="none"/>
+            <o:lock v:ext="edit" shapetype="t"/>
+          </v:shapetype>
+          <v:shape id="_x0000_s1038" type="#_x0000_t32" style="position:absolute;margin-left:114.15pt;margin-top:106.15pt;width:47.4pt;height:9pt;flip:x;z-index:251678720" o:connectortype="straight">
+            <v:stroke endarrow="block"/>
+          </v:shape>
+        </w:pict>
+      </w:r>
+      <w:r>
+        <w:rPr>
+          <w:rFonts w:cstheme="minorHAnsi"/>
+          <w:noProof/>
+          <w:lang w:eastAsia="zh-CN"/>
+        </w:rPr>
+        <w:pict>
+          <v:shape id="_x0000_s1037" type="#_x0000_t202" style="position:absolute;margin-left:165.75pt;margin-top:100.75pt;width:162pt;height:44.4pt;z-index:251677696">
+            <v:textbox style="mso-next-textbox:#_x0000_s1037">
+              <w:txbxContent>
+                <w:p>
+                  <w:r>
+                    <w:t xml:space="preserve">Paso N°4. Dar </w:t>
+                  </w:r>
+                  <w:proofErr w:type="spellStart"/>
+                  <w:r>
+                    <w:t>click</w:t>
+                  </w:r>
+                  <w:proofErr w:type="spellEnd"/>
+                  <w:r>
+                    <w:t xml:space="preserve"> sobre el botón Buscar.</w:t>
+                  </w:r>
+                </w:p>
+              </w:txbxContent>
+            </v:textbox>
+          </v:shape>
+        </w:pict>
+      </w:r>
+      <w:r>
+        <w:rPr>
+          <w:rFonts w:cstheme="minorHAnsi"/>
+          <w:noProof/>
+          <w:lang w:eastAsia="zh-CN"/>
+        </w:rPr>
+        <w:pict>
+          <v:shape id="_x0000_s1040" type="#_x0000_t32" style="position:absolute;margin-left:114.15pt;margin-top:223.75pt;width:51.6pt;height:34.2pt;flip:x y;z-index:251680768" o:connectortype="straight">
+            <v:stroke endarrow="block"/>
+          </v:shape>
+        </w:pict>
+      </w:r>
+      <w:r>
+        <w:rPr>
+          <w:rFonts w:cstheme="minorHAnsi"/>
+          <w:noProof/>
+          <w:lang w:eastAsia="zh-CN"/>
+        </w:rPr>
+        <w:pict>
+          <v:shape id="_x0000_s1039" type="#_x0000_t202" style="position:absolute;margin-left:165.75pt;margin-top:238.15pt;width:162pt;height:37.8pt;z-index:251679744">
+            <v:textbox style="mso-next-textbox:#_x0000_s1039">
+              <w:txbxContent>
+                <w:p>
+                  <w:r>
+                    <w:t>Este botón también sirve para limpiar el campo de texto.</w:t>
+                  </w:r>
+                </w:p>
+              </w:txbxContent>
+            </v:textbox>
+          </v:shape>
+        </w:pict>
+      </w:r>
+      <w:r>
+        <w:rPr>
+          <w:rFonts w:cstheme="minorHAnsi"/>
+          <w:noProof/>
+          <w:lang w:eastAsia="zh-CN"/>
+        </w:rPr>
+        <w:pict>
+          <v:shape id="_x0000_s1036" type="#_x0000_t32" style="position:absolute;margin-left:123.15pt;margin-top:56.95pt;width:30pt;height:35.4pt;flip:x;z-index:251676672" o:connectortype="straight">
+            <v:stroke endarrow="block"/>
+          </v:shape>
+        </w:pict>
+      </w:r>
+      <w:r>
+        <w:rPr>
+          <w:rFonts w:cstheme="minorHAnsi"/>
+          <w:noProof/>
+          <w:lang w:eastAsia="zh-CN"/>
+        </w:rPr>
+        <w:pict>
+          <v:shape id="_x0000_s1034" type="#_x0000_t32" style="position:absolute;margin-left:118.35pt;margin-top:191.95pt;width:47.4pt;height:21.6pt;flip:x;z-index:251674624" o:connectortype="straight">
+            <v:stroke endarrow="block"/>
+          </v:shape>
+        </w:pict>
+      </w:r>
+      <w:r>
+        <w:rPr>
+          <w:rFonts w:cstheme="minorHAnsi"/>
+          <w:noProof/>
+          <w:lang w:eastAsia="zh-CN"/>
+        </w:rPr>
+        <w:pict>
+          <v:shape id="_x0000_s1033" type="#_x0000_t202" style="position:absolute;margin-left:165.75pt;margin-top:191.95pt;width:162pt;height:36.6pt;z-index:251673600">
+            <v:textbox style="mso-next-textbox:#_x0000_s1033">
+              <w:txbxContent>
+                <w:p>
+                  <w:r>
+                    <w:t xml:space="preserve">Paso N°2.Dar </w:t>
+                  </w:r>
+                  <w:proofErr w:type="spellStart"/>
+                  <w:r>
+                    <w:t>click</w:t>
+                  </w:r>
+                  <w:proofErr w:type="spellEnd"/>
+                  <w:r>
+                    <w:t xml:space="preserve"> sobre el botón Activar opción.</w:t>
+                  </w:r>
+                </w:p>
+              </w:txbxContent>
+            </v:textbox>
+          </v:shape>
+        </w:pict>
+      </w:r>
+      <w:r>
+        <w:rPr>
+          <w:rFonts w:cstheme="minorHAnsi"/>
+          <w:noProof/>
+          <w:lang w:eastAsia="zh-CN"/>
+        </w:rPr>
+        <w:pict>
+          <v:shape id="_x0000_s1032" type="#_x0000_t202" style="position:absolute;margin-left:165.75pt;margin-top:148.75pt;width:162pt;height:40.2pt;z-index:251672576">
+            <v:textbox style="mso-next-textbox:#_x0000_s1032">
+              <w:txbxContent>
+                <w:p>
+                  <w:r>
+                    <w:t>Paso N°1. Debe elegir una de las opciones que se presenta.</w:t>
+                  </w:r>
+                </w:p>
+              </w:txbxContent>
+            </v:textbox>
+          </v:shape>
+        </w:pict>
+      </w:r>
+      <w:r>
+        <w:rPr>
+          <w:rFonts w:cstheme="minorHAnsi"/>
+          <w:noProof/>
+          <w:lang w:eastAsia="zh-CN"/>
+        </w:rPr>
+        <w:pict>
+          <v:shapetype id="_x0000_t88" coordsize="21600,21600" o:spt="88" adj="1800,10800" path="m,qx10800@0l10800@2qy21600@11,10800@3l10800@1qy,21600e" filled="f">
+            <v:formulas>
+              <v:f eqn="val #0"/>
+              <v:f eqn="sum 21600 0 #0"/>
+              <v:f eqn="sum #1 0 #0"/>
+              <v:f eqn="sum #1 #0 0"/>
+              <v:f eqn="prod #0 9598 32768"/>
+              <v:f eqn="sum 21600 0 @4"/>
+              <v:f eqn="sum 21600 0 #1"/>
+              <v:f eqn="min #1 @6"/>
+              <v:f eqn="prod @7 1 2"/>
+              <v:f eqn="prod #0 2 1"/>
+              <v:f eqn="sum 21600 0 @9"/>
+              <v:f eqn="val #1"/>
+            </v:formulas>
+            <v:path arrowok="t" o:connecttype="custom" o:connectlocs="0,0;21600,@11;0,21600" textboxrect="0,@4,7637,@5"/>
+            <v:handles>
+              <v:h position="center,#0" yrange="0,@8"/>
+              <v:h position="bottomRight,#1" yrange="@9,@10"/>
+            </v:handles>
+          </v:shapetype>
+          <v:shape id="_x0000_s1031" type="#_x0000_t88" style="position:absolute;margin-left:123.15pt;margin-top:145.15pt;width:42.6pt;height:46.8pt;z-index:251671552"/>
+        </w:pict>
+      </w:r>
+      <w:r>
+        <w:rPr>
+          <w:rFonts w:cstheme="minorHAnsi"/>
+          <w:noProof/>
+          <w:lang w:eastAsia="zh-CN"/>
+        </w:rPr>
+        <w:drawing>
+          <wp:inline distT="0" distB="0" distL="0" distR="0">
+            <wp:extent cx="1783080" cy="2941320"/>
+            <wp:effectExtent l="19050" t="0" r="7620" b="0"/>
+            <wp:docPr id="9" name="Imagen 4"/>
+            <wp:cNvGraphicFramePr>
+              <a:graphicFrameLocks xmlns:a="http://schemas.openxmlformats.org/drawingml/2006/main" noChangeAspect="1"/>
+            </wp:cNvGraphicFramePr>
+            <a:graphic xmlns:a="http://schemas.openxmlformats.org/drawingml/2006/main">
+              <a:graphicData uri="http://schemas.openxmlformats.org/drawingml/2006/picture">
+                <pic:pic xmlns:pic="http://schemas.openxmlformats.org/drawingml/2006/picture">
+                  <pic:nvPicPr>
+                    <pic:cNvPr id="0" name="Picture 4"/>
+                    <pic:cNvPicPr>
+                      <a:picLocks noChangeAspect="1" noChangeArrowheads="1"/>
+                    </pic:cNvPicPr>
+                  </pic:nvPicPr>
+                  <pic:blipFill>
+                    <a:blip r:embed="rId13" cstate="print"/>
+                    <a:srcRect/>
+                    <a:stretch>
+                      <a:fillRect/>
+                    </a:stretch>
+                  </pic:blipFill>
+                  <pic:spPr bwMode="auto">
+                    <a:xfrm>
+                      <a:off x="0" y="0"/>
+                      <a:ext cx="1783080" cy="2941320"/>
+                    </a:xfrm>
+                    <a:prstGeom prst="rect">
+                      <a:avLst/>
+                    </a:prstGeom>
+                    <a:noFill/>
+                    <a:ln w="9525">
+                      <a:noFill/>
+                      <a:miter lim="800000"/>
+                      <a:headEnd/>
+                      <a:tailEnd/>
+                    </a:ln>
+                  </pic:spPr>
+                </pic:pic>
+              </a:graphicData>
+            </a:graphic>
+          </wp:inline>
+        </w:drawing>
+      </w:r>
+      <w:r>
+        <w:rPr>
+          <w:rFonts w:cstheme="minorHAnsi"/>
+        </w:rPr>
+        <w:tab/>
+      </w:r>
+    </w:p>
+    <w:p>
+      <w:pPr>
+        <w:tabs>
+          <w:tab w:val="left" w:pos="3288"/>
+        </w:tabs>
+        <w:rPr>
+          <w:rFonts w:cstheme="minorHAnsi"/>
+        </w:rPr>
+      </w:pPr>
+      <w:r>
+        <w:rPr>
+          <w:rFonts w:cstheme="minorHAnsi"/>
+        </w:rPr>
+        <w:lastRenderedPageBreak/>
+        <w:t>Luego de realizar los pasos anteriores el nombre de la canción aparece en el campo correspondiente, puede reproducir luego de seleccionar.</w:t>
+      </w:r>
+    </w:p>
+    <w:p>
+      <w:pPr>
+        <w:tabs>
+          <w:tab w:val="left" w:pos="3288"/>
+        </w:tabs>
+        <w:rPr>
+          <w:rFonts w:cstheme="minorHAnsi"/>
+        </w:rPr>
+      </w:pPr>
+      <w:r>
+        <w:rPr>
+          <w:rFonts w:cstheme="minorHAnsi"/>
+          <w:noProof/>
+          <w:lang w:eastAsia="zh-CN"/>
+        </w:rPr>
+        <w:drawing>
+          <wp:inline distT="0" distB="0" distL="0" distR="0">
+            <wp:extent cx="2308860" cy="1935480"/>
+            <wp:effectExtent l="19050" t="0" r="0" b="0"/>
+            <wp:docPr id="10" name="Imagen 5"/>
+            <wp:cNvGraphicFramePr>
+              <a:graphicFrameLocks xmlns:a="http://schemas.openxmlformats.org/drawingml/2006/main" noChangeAspect="1"/>
+            </wp:cNvGraphicFramePr>
+            <a:graphic xmlns:a="http://schemas.openxmlformats.org/drawingml/2006/main">
+              <a:graphicData uri="http://schemas.openxmlformats.org/drawingml/2006/picture">
+                <pic:pic xmlns:pic="http://schemas.openxmlformats.org/drawingml/2006/picture">
+                  <pic:nvPicPr>
+                    <pic:cNvPr id="0" name="Picture 5"/>
+                    <pic:cNvPicPr>
+                      <a:picLocks noChangeAspect="1" noChangeArrowheads="1"/>
+                    </pic:cNvPicPr>
+                  </pic:nvPicPr>
+                  <pic:blipFill>
+                    <a:blip r:embed="rId14" cstate="print"/>
+                    <a:srcRect/>
+                    <a:stretch>
+                      <a:fillRect/>
+                    </a:stretch>
+                  </pic:blipFill>
+                  <pic:spPr bwMode="auto">
+                    <a:xfrm>
+                      <a:off x="0" y="0"/>
+                      <a:ext cx="2308860" cy="1935480"/>
+                    </a:xfrm>
+                    <a:prstGeom prst="rect">
+                      <a:avLst/>
+                    </a:prstGeom>
+                    <a:noFill/>
+                    <a:ln w="9525">
+                      <a:noFill/>
+                      <a:miter lim="800000"/>
+                      <a:headEnd/>
+                      <a:tailEnd/>
+                    </a:ln>
+                  </pic:spPr>
+                </pic:pic>
+              </a:graphicData>
+            </a:graphic>
+          </wp:inline>
+        </w:drawing>
+      </w:r>
+    </w:p>
+    <w:p>
+      <w:pPr>
+        <w:tabs>
+          <w:tab w:val="left" w:pos="3288"/>
+        </w:tabs>
+        <w:rPr>
+          <w:rFonts w:cstheme="minorHAnsi"/>
+        </w:rPr>
+      </w:pPr>
+    </w:p>
+    <w:p>
+      <w:pPr>
+        <w:tabs>
+          <w:tab w:val="left" w:pos="3288"/>
+        </w:tabs>
+        <w:rPr>
+          <w:rFonts w:cstheme="minorHAnsi"/>
+          <w:b/>
+        </w:rPr>
+      </w:pPr>
+    </w:p>
+    <w:p>
+      <w:pPr>
+        <w:tabs>
+          <w:tab w:val="left" w:pos="3288"/>
+        </w:tabs>
+        <w:rPr>
+          <w:rFonts w:cstheme="minorHAnsi"/>
+          <w:b/>
+        </w:rPr>
+      </w:pPr>
+      <w:r>
+        <w:rPr>
+          <w:rFonts w:cstheme="minorHAnsi"/>
+          <w:b/>
+        </w:rPr>
+        <w:t>Conclusiones personales:</w:t>
+      </w:r>
+    </w:p>
+    <w:p>
+      <w:pPr>
+        <w:tabs>
+          <w:tab w:val="left" w:pos="3288"/>
+        </w:tabs>
+        <w:rPr>
+          <w:rFonts w:cstheme="minorHAnsi"/>
+        </w:rPr>
+      </w:pPr>
+      <w:proofErr w:type="spellStart"/>
+      <w:r>
+        <w:rPr>
+          <w:rFonts w:cstheme="minorHAnsi"/>
+        </w:rPr>
+        <w:t>Jhonson</w:t>
+      </w:r>
+      <w:proofErr w:type="spellEnd"/>
+      <w:r>
+        <w:rPr>
+          <w:rFonts w:cstheme="minorHAnsi"/>
+        </w:rPr>
+        <w:t xml:space="preserve"> Jiménez:</w:t>
+      </w:r>
+    </w:p>
+    <w:p>
+      <w:pPr>
+        <w:tabs>
+          <w:tab w:val="left" w:pos="3288"/>
+        </w:tabs>
+        <w:spacing w:line="360" w:lineRule="auto"/>
+        <w:jc w:val="both"/>
+        <w:rPr>
+          <w:rFonts w:cstheme="minorHAnsi"/>
+        </w:rPr>
+      </w:pPr>
+      <w:r>
+        <w:rPr>
+          <w:rFonts w:cstheme="minorHAnsi"/>
+        </w:rPr>
         <w:t>Este proyecto fue una gran experiencia en la introducción a Java ya que es un lenguaje con muchas ventajas como su gran popularidad, que facilita la retroalimentación entre programadores y como unas de las desventajas podemos encontrar que algunos códigos son muy complejos para su funcionalidad que no es tan compleja, en conclusión la experimentación en la creación de un reproductor de música, llevo mucha investigación y a la vez acogiendo conocimientos de cómo usar Java cada vez mejor y todas las funcionalidades posibles que podemos crear.</w:t>
       </w:r>
+    </w:p>
+    <w:p>
+      <w:pPr>
+        <w:tabs>
+          <w:tab w:val="left" w:pos="3288"/>
+        </w:tabs>
+        <w:rPr>
+          <w:rFonts w:cstheme="minorHAnsi"/>
+        </w:rPr>
+      </w:pPr>
+      <w:r>
+        <w:rPr>
+          <w:rFonts w:cstheme="minorHAnsi"/>
+        </w:rPr>
+        <w:t>José Luis Ortiz:</w:t>
+      </w:r>
+    </w:p>
+    <w:p>
+      <w:pPr>
+        <w:tabs>
+          <w:tab w:val="left" w:pos="3288"/>
+        </w:tabs>
+        <w:spacing w:line="360" w:lineRule="auto"/>
+        <w:jc w:val="both"/>
+        <w:rPr>
+          <w:rFonts w:cstheme="minorHAnsi"/>
+        </w:rPr>
+      </w:pPr>
+      <w:r>
+        <w:rPr>
+          <w:rFonts w:cstheme="minorHAnsi"/>
+        </w:rPr>
+        <w:t>La experiencia que adquirí en el desarrollo de este proyecto</w:t>
+      </w:r>
+      <w:r>
+        <w:rPr>
+          <w:rFonts w:cstheme="minorHAnsi"/>
+        </w:rPr>
+        <w:t xml:space="preserve"> en el lenguaje de programación java </w:t>
+      </w:r>
+      <w:r>
+        <w:rPr>
+          <w:rFonts w:cstheme="minorHAnsi"/>
+        </w:rPr>
+        <w:t xml:space="preserve"> </w:t>
+      </w:r>
+      <w:r>
+        <w:rPr>
+          <w:rFonts w:cstheme="minorHAnsi"/>
+        </w:rPr>
+        <w:t xml:space="preserve">ha sido muy </w:t>
+      </w:r>
+      <w:r>
+        <w:rPr>
+          <w:rFonts w:cstheme="minorHAnsi"/>
+        </w:rPr>
+        <w:t>valiosa,</w:t>
+      </w:r>
+      <w:r>
+        <w:rPr>
+          <w:rFonts w:cstheme="minorHAnsi"/>
+        </w:rPr>
+        <w:t xml:space="preserve"> desarrollar una parte de este sistema en un lenguaje totalmente diferente, que maneja conceptos propios</w:t>
+      </w:r>
+      <w:r>
+        <w:rPr>
+          <w:rFonts w:cstheme="minorHAnsi"/>
+        </w:rPr>
+        <w:t xml:space="preserve"> y tiene un paradigma que permite desarrollar programas más eficientes.</w:t>
+      </w:r>
+      <w:r>
+        <w:rPr>
+          <w:rFonts w:cstheme="minorHAnsi"/>
+        </w:rPr>
+        <w:t xml:space="preserve"> </w:t>
+      </w:r>
+      <w:r>
+        <w:rPr>
+          <w:rFonts w:cstheme="minorHAnsi"/>
+        </w:rPr>
+        <w:t>Este lenguaje posee muchas herramientas que facilitan la programación sin embargo se debe investigar su funcionamiento dentro del mismo.</w:t>
+      </w:r>
+    </w:p>
+    <w:p>
+      <w:pPr>
+        <w:tabs>
+          <w:tab w:val="left" w:pos="3288"/>
+        </w:tabs>
+        <w:rPr>
+          <w:rFonts w:cstheme="minorHAnsi"/>
+        </w:rPr>
+      </w:pPr>
+    </w:p>
+    <w:p>
+      <w:pPr>
+        <w:tabs>
+          <w:tab w:val="left" w:pos="3288"/>
+        </w:tabs>
+        <w:rPr>
+          <w:rFonts w:cstheme="minorHAnsi"/>
+        </w:rPr>
+      </w:pPr>
     </w:p>
     <w:sectPr>
       <w:pgSz w:w="12240" w:h="15840"/>
@@ -2421,7 +3034,7 @@
 </file>
 
 <file path=word/numbering.xml><?xml version="1.0" encoding="utf-8"?>
-<w:numbering xmlns:wpc="http://schemas.microsoft.com/office/word/2010/wordprocessingCanvas" xmlns:mc="http://schemas.openxmlformats.org/markup-compatibility/2006" xmlns:o="urn:schemas-microsoft-com:office:office" xmlns:r="http://schemas.openxmlformats.org/officeDocument/2006/relationships" xmlns:m="http://schemas.openxmlformats.org/officeDocument/2006/math" xmlns:v="urn:schemas-microsoft-com:vml" xmlns:wp14="http://schemas.microsoft.com/office/word/2010/wordprocessingDrawing" xmlns:wp="http://schemas.openxmlformats.org/drawingml/2006/wordprocessingDrawing" xmlns:w10="urn:schemas-microsoft-com:office:word" xmlns:w="http://schemas.openxmlformats.org/wordprocessingml/2006/main" xmlns:w14="http://schemas.microsoft.com/office/word/2010/wordml" xmlns:w15="http://schemas.microsoft.com/office/word/2012/wordml" xmlns:wpg="http://schemas.microsoft.com/office/word/2010/wordprocessingGroup" xmlns:wpi="http://schemas.microsoft.com/office/word/2010/wordprocessingInk" xmlns:wne="http://schemas.microsoft.com/office/word/2006/wordml" xmlns:wps="http://schemas.microsoft.com/office/word/2010/wordprocessingShape" mc:Ignorable="w14 w15 wp14">
+<w:numbering xmlns:ve="http://schemas.openxmlformats.org/markup-compatibility/2006" xmlns:o="urn:schemas-microsoft-com:office:office" xmlns:r="http://schemas.openxmlformats.org/officeDocument/2006/relationships" xmlns:m="http://schemas.openxmlformats.org/officeDocument/2006/math" xmlns:v="urn:schemas-microsoft-com:vml" xmlns:wp="http://schemas.openxmlformats.org/drawingml/2006/wordprocessingDrawing" xmlns:w10="urn:schemas-microsoft-com:office:word" xmlns:w="http://schemas.openxmlformats.org/wordprocessingml/2006/main" xmlns:wne="http://schemas.microsoft.com/office/word/2006/wordml">
   <w:abstractNum w:abstractNumId="0">
     <w:nsid w:val="14DB3ABC"/>
     <w:multiLevelType w:val="hybridMultilevel"/>
@@ -2893,7 +3506,7 @@
 </file>
 
 <file path=word/styles.xml><?xml version="1.0" encoding="utf-8"?>
-<w:styles xmlns:mc="http://schemas.openxmlformats.org/markup-compatibility/2006" xmlns:r="http://schemas.openxmlformats.org/officeDocument/2006/relationships" xmlns:w="http://schemas.openxmlformats.org/wordprocessingml/2006/main" xmlns:w14="http://schemas.microsoft.com/office/word/2010/wordml" xmlns:w15="http://schemas.microsoft.com/office/word/2012/wordml" mc:Ignorable="w14 w15">
+<w:styles xmlns:r="http://schemas.openxmlformats.org/officeDocument/2006/relationships" xmlns:w="http://schemas.openxmlformats.org/wordprocessingml/2006/main">
   <w:docDefaults>
     <w:rPrDefault>
       <w:rPr>
@@ -2909,382 +3522,149 @@
       </w:pPr>
     </w:pPrDefault>
   </w:docDefaults>
-  <w:latentStyles w:defLockedState="0" w:defUIPriority="99" w:defSemiHidden="0" w:defUnhideWhenUsed="0" w:defQFormat="0" w:count="371">
-    <w:lsdException w:name="Normal" w:uiPriority="0" w:qFormat="1"/>
-    <w:lsdException w:name="heading 1" w:uiPriority="9" w:qFormat="1"/>
-    <w:lsdException w:name="heading 2" w:semiHidden="1" w:uiPriority="9" w:unhideWhenUsed="1" w:qFormat="1"/>
-    <w:lsdException w:name="heading 3" w:semiHidden="1" w:uiPriority="9" w:unhideWhenUsed="1" w:qFormat="1"/>
-    <w:lsdException w:name="heading 4" w:semiHidden="1" w:uiPriority="9" w:unhideWhenUsed="1" w:qFormat="1"/>
-    <w:lsdException w:name="heading 5" w:semiHidden="1" w:uiPriority="9" w:unhideWhenUsed="1" w:qFormat="1"/>
-    <w:lsdException w:name="heading 6" w:semiHidden="1" w:uiPriority="9" w:unhideWhenUsed="1" w:qFormat="1"/>
-    <w:lsdException w:name="heading 7" w:semiHidden="1" w:uiPriority="9" w:unhideWhenUsed="1" w:qFormat="1"/>
-    <w:lsdException w:name="heading 8" w:semiHidden="1" w:uiPriority="9" w:unhideWhenUsed="1" w:qFormat="1"/>
-    <w:lsdException w:name="heading 9" w:semiHidden="1" w:uiPriority="9" w:unhideWhenUsed="1" w:qFormat="1"/>
-    <w:lsdException w:name="index 1" w:semiHidden="1" w:unhideWhenUsed="1"/>
-    <w:lsdException w:name="index 2" w:semiHidden="1" w:unhideWhenUsed="1"/>
-    <w:lsdException w:name="index 3" w:semiHidden="1" w:unhideWhenUsed="1"/>
-    <w:lsdException w:name="index 4" w:semiHidden="1" w:unhideWhenUsed="1"/>
-    <w:lsdException w:name="index 5" w:semiHidden="1" w:unhideWhenUsed="1"/>
-    <w:lsdException w:name="index 6" w:semiHidden="1" w:unhideWhenUsed="1"/>
-    <w:lsdException w:name="index 7" w:semiHidden="1" w:unhideWhenUsed="1"/>
-    <w:lsdException w:name="index 8" w:semiHidden="1" w:unhideWhenUsed="1"/>
-    <w:lsdException w:name="index 9" w:semiHidden="1" w:unhideWhenUsed="1"/>
-    <w:lsdException w:name="toc 1" w:semiHidden="1" w:uiPriority="39" w:unhideWhenUsed="1"/>
-    <w:lsdException w:name="toc 2" w:semiHidden="1" w:uiPriority="39" w:unhideWhenUsed="1"/>
-    <w:lsdException w:name="toc 3" w:semiHidden="1" w:uiPriority="39" w:unhideWhenUsed="1"/>
-    <w:lsdException w:name="toc 4" w:semiHidden="1" w:uiPriority="39" w:unhideWhenUsed="1"/>
-    <w:lsdException w:name="toc 5" w:semiHidden="1" w:uiPriority="39" w:unhideWhenUsed="1"/>
-    <w:lsdException w:name="toc 6" w:semiHidden="1" w:uiPriority="39" w:unhideWhenUsed="1"/>
-    <w:lsdException w:name="toc 7" w:semiHidden="1" w:uiPriority="39" w:unhideWhenUsed="1"/>
-    <w:lsdException w:name="toc 8" w:semiHidden="1" w:uiPriority="39" w:unhideWhenUsed="1"/>
-    <w:lsdException w:name="toc 9" w:semiHidden="1" w:uiPriority="39" w:unhideWhenUsed="1"/>
-    <w:lsdException w:name="Normal Indent" w:semiHidden="1" w:unhideWhenUsed="1"/>
-    <w:lsdException w:name="footnote text" w:semiHidden="1" w:unhideWhenUsed="1"/>
-    <w:lsdException w:name="annotation text" w:semiHidden="1" w:unhideWhenUsed="1"/>
-    <w:lsdException w:name="header" w:semiHidden="1" w:unhideWhenUsed="1"/>
-    <w:lsdException w:name="footer" w:semiHidden="1" w:unhideWhenUsed="1"/>
-    <w:lsdException w:name="index heading" w:semiHidden="1" w:unhideWhenUsed="1"/>
-    <w:lsdException w:name="caption" w:semiHidden="1" w:uiPriority="35" w:unhideWhenUsed="1" w:qFormat="1"/>
-    <w:lsdException w:name="table of figures" w:semiHidden="1" w:unhideWhenUsed="1"/>
-    <w:lsdException w:name="envelope address" w:semiHidden="1" w:unhideWhenUsed="1"/>
-    <w:lsdException w:name="envelope return" w:semiHidden="1" w:unhideWhenUsed="1"/>
-    <w:lsdException w:name="footnote reference" w:semiHidden="1" w:unhideWhenUsed="1"/>
-    <w:lsdException w:name="annotation reference" w:semiHidden="1" w:unhideWhenUsed="1"/>
-    <w:lsdException w:name="line number" w:semiHidden="1" w:unhideWhenUsed="1"/>
-    <w:lsdException w:name="page number" w:semiHidden="1" w:unhideWhenUsed="1"/>
-    <w:lsdException w:name="endnote reference" w:semiHidden="1" w:unhideWhenUsed="1"/>
-    <w:lsdException w:name="endnote text" w:semiHidden="1" w:unhideWhenUsed="1"/>
-    <w:lsdException w:name="table of authorities" w:semiHidden="1" w:unhideWhenUsed="1"/>
-    <w:lsdException w:name="macro" w:semiHidden="1" w:unhideWhenUsed="1"/>
-    <w:lsdException w:name="toa heading" w:semiHidden="1" w:unhideWhenUsed="1"/>
-    <w:lsdException w:name="List" w:semiHidden="1" w:unhideWhenUsed="1"/>
-    <w:lsdException w:name="List Bullet" w:semiHidden="1" w:unhideWhenUsed="1"/>
-    <w:lsdException w:name="List Number" w:semiHidden="1" w:unhideWhenUsed="1"/>
-    <w:lsdException w:name="List 2" w:semiHidden="1" w:unhideWhenUsed="1"/>
-    <w:lsdException w:name="List 3" w:semiHidden="1" w:unhideWhenUsed="1"/>
-    <w:lsdException w:name="List 4" w:semiHidden="1" w:unhideWhenUsed="1"/>
-    <w:lsdException w:name="List 5" w:semiHidden="1" w:unhideWhenUsed="1"/>
-    <w:lsdException w:name="List Bullet 2" w:semiHidden="1" w:unhideWhenUsed="1"/>
-    <w:lsdException w:name="List Bullet 3" w:semiHidden="1" w:unhideWhenUsed="1"/>
-    <w:lsdException w:name="List Bullet 4" w:semiHidden="1" w:unhideWhenUsed="1"/>
-    <w:lsdException w:name="List Bullet 5" w:semiHidden="1" w:unhideWhenUsed="1"/>
-    <w:lsdException w:name="List Number 2" w:semiHidden="1" w:unhideWhenUsed="1"/>
-    <w:lsdException w:name="List Number 3" w:semiHidden="1" w:unhideWhenUsed="1"/>
-    <w:lsdException w:name="List Number 4" w:semiHidden="1" w:unhideWhenUsed="1"/>
-    <w:lsdException w:name="List Number 5" w:semiHidden="1" w:unhideWhenUsed="1"/>
-    <w:lsdException w:name="Title" w:uiPriority="10" w:qFormat="1"/>
-    <w:lsdException w:name="Closing" w:semiHidden="1" w:unhideWhenUsed="1"/>
-    <w:lsdException w:name="Signature" w:semiHidden="1" w:unhideWhenUsed="1"/>
-    <w:lsdException w:name="Default Paragraph Font" w:semiHidden="1" w:uiPriority="1" w:unhideWhenUsed="1"/>
-    <w:lsdException w:name="Body Text" w:semiHidden="1" w:unhideWhenUsed="1"/>
-    <w:lsdException w:name="Body Text Indent" w:semiHidden="1" w:unhideWhenUsed="1"/>
-    <w:lsdException w:name="List Continue" w:semiHidden="1" w:unhideWhenUsed="1"/>
-    <w:lsdException w:name="List Continue 2" w:semiHidden="1" w:unhideWhenUsed="1"/>
-    <w:lsdException w:name="List Continue 3" w:semiHidden="1" w:unhideWhenUsed="1"/>
-    <w:lsdException w:name="List Continue 4" w:semiHidden="1" w:unhideWhenUsed="1"/>
-    <w:lsdException w:name="List Continue 5" w:semiHidden="1" w:unhideWhenUsed="1"/>
-    <w:lsdException w:name="Message Header" w:semiHidden="1" w:unhideWhenUsed="1"/>
-    <w:lsdException w:name="Subtitle" w:uiPriority="11" w:qFormat="1"/>
-    <w:lsdException w:name="Salutation" w:semiHidden="1" w:unhideWhenUsed="1"/>
-    <w:lsdException w:name="Date" w:semiHidden="1" w:unhideWhenUsed="1"/>
-    <w:lsdException w:name="Body Text First Indent" w:semiHidden="1" w:unhideWhenUsed="1"/>
-    <w:lsdException w:name="Body Text First Indent 2" w:semiHidden="1" w:unhideWhenUsed="1"/>
-    <w:lsdException w:name="Note Heading" w:semiHidden="1" w:unhideWhenUsed="1"/>
-    <w:lsdException w:name="Body Text 2" w:semiHidden="1" w:unhideWhenUsed="1"/>
-    <w:lsdException w:name="Body Text 3" w:semiHidden="1" w:unhideWhenUsed="1"/>
-    <w:lsdException w:name="Body Text Indent 2" w:semiHidden="1" w:unhideWhenUsed="1"/>
-    <w:lsdException w:name="Body Text Indent 3" w:semiHidden="1" w:unhideWhenUsed="1"/>
-    <w:lsdException w:name="Block Text" w:semiHidden="1" w:unhideWhenUsed="1"/>
-    <w:lsdException w:name="Hyperlink" w:semiHidden="1" w:unhideWhenUsed="1"/>
-    <w:lsdException w:name="FollowedHyperlink" w:semiHidden="1" w:unhideWhenUsed="1"/>
-    <w:lsdException w:name="Strong" w:uiPriority="22" w:qFormat="1"/>
-    <w:lsdException w:name="Emphasis" w:uiPriority="20" w:qFormat="1"/>
-    <w:lsdException w:name="Document Map" w:semiHidden="1" w:unhideWhenUsed="1"/>
-    <w:lsdException w:name="Plain Text" w:semiHidden="1" w:unhideWhenUsed="1"/>
-    <w:lsdException w:name="E-mail Signature" w:semiHidden="1" w:unhideWhenUsed="1"/>
-    <w:lsdException w:name="HTML Top of Form" w:semiHidden="1" w:unhideWhenUsed="1"/>
-    <w:lsdException w:name="HTML Bottom of Form" w:semiHidden="1" w:unhideWhenUsed="1"/>
-    <w:lsdException w:name="Normal (Web)" w:semiHidden="1" w:unhideWhenUsed="1"/>
-    <w:lsdException w:name="HTML Acronym" w:semiHidden="1" w:unhideWhenUsed="1"/>
-    <w:lsdException w:name="HTML Address" w:semiHidden="1" w:unhideWhenUsed="1"/>
-    <w:lsdException w:name="HTML Cite" w:semiHidden="1" w:unhideWhenUsed="1"/>
-    <w:lsdException w:name="HTML Code" w:semiHidden="1" w:unhideWhenUsed="1"/>
-    <w:lsdException w:name="HTML Definition" w:semiHidden="1" w:unhideWhenUsed="1"/>
-    <w:lsdException w:name="HTML Keyboard" w:semiHidden="1" w:unhideWhenUsed="1"/>
-    <w:lsdException w:name="HTML Preformatted" w:semiHidden="1" w:unhideWhenUsed="1"/>
-    <w:lsdException w:name="HTML Sample" w:semiHidden="1" w:unhideWhenUsed="1"/>
-    <w:lsdException w:name="HTML Typewriter" w:semiHidden="1" w:unhideWhenUsed="1"/>
-    <w:lsdException w:name="HTML Variable" w:semiHidden="1" w:unhideWhenUsed="1"/>
-    <w:lsdException w:name="Normal Table" w:semiHidden="1" w:unhideWhenUsed="1"/>
-    <w:lsdException w:name="annotation subject" w:semiHidden="1" w:unhideWhenUsed="1"/>
-    <w:lsdException w:name="No List" w:semiHidden="1" w:unhideWhenUsed="1"/>
-    <w:lsdException w:name="Outline List 1" w:semiHidden="1" w:unhideWhenUsed="1"/>
-    <w:lsdException w:name="Outline List 2" w:semiHidden="1" w:unhideWhenUsed="1"/>
-    <w:lsdException w:name="Outline List 3" w:semiHidden="1" w:unhideWhenUsed="1"/>
-    <w:lsdException w:name="Table Simple 1" w:semiHidden="1" w:unhideWhenUsed="1"/>
-    <w:lsdException w:name="Table Simple 2" w:semiHidden="1" w:unhideWhenUsed="1"/>
-    <w:lsdException w:name="Table Simple 3" w:semiHidden="1" w:unhideWhenUsed="1"/>
-    <w:lsdException w:name="Table Classic 1" w:semiHidden="1" w:unhideWhenUsed="1"/>
-    <w:lsdException w:name="Table Classic 2" w:semiHidden="1" w:unhideWhenUsed="1"/>
-    <w:lsdException w:name="Table Classic 3" w:semiHidden="1" w:unhideWhenUsed="1"/>
-    <w:lsdException w:name="Table Classic 4" w:semiHidden="1" w:unhideWhenUsed="1"/>
-    <w:lsdException w:name="Table Colorful 1" w:semiHidden="1" w:unhideWhenUsed="1"/>
-    <w:lsdException w:name="Table Colorful 2" w:semiHidden="1" w:unhideWhenUsed="1"/>
-    <w:lsdException w:name="Table Colorful 3" w:semiHidden="1" w:unhideWhenUsed="1"/>
-    <w:lsdException w:name="Table Columns 1" w:semiHidden="1" w:unhideWhenUsed="1"/>
-    <w:lsdException w:name="Table Columns 2" w:semiHidden="1" w:unhideWhenUsed="1"/>
-    <w:lsdException w:name="Table Columns 3" w:semiHidden="1" w:unhideWhenUsed="1"/>
-    <w:lsdException w:name="Table Columns 4" w:semiHidden="1" w:unhideWhenUsed="1"/>
-    <w:lsdException w:name="Table Columns 5" w:semiHidden="1" w:unhideWhenUsed="1"/>
-    <w:lsdException w:name="Table Grid 1" w:semiHidden="1" w:unhideWhenUsed="1"/>
-    <w:lsdException w:name="Table Grid 2" w:semiHidden="1" w:unhideWhenUsed="1"/>
-    <w:lsdException w:name="Table Grid 3" w:semiHidden="1" w:unhideWhenUsed="1"/>
-    <w:lsdException w:name="Table Grid 4" w:semiHidden="1" w:unhideWhenUsed="1"/>
-    <w:lsdException w:name="Table Grid 5" w:semiHidden="1" w:unhideWhenUsed="1"/>
-    <w:lsdException w:name="Table Grid 6" w:semiHidden="1" w:unhideWhenUsed="1"/>
-    <w:lsdException w:name="Table Grid 7" w:semiHidden="1" w:unhideWhenUsed="1"/>
-    <w:lsdException w:name="Table Grid 8" w:semiHidden="1" w:unhideWhenUsed="1"/>
-    <w:lsdException w:name="Table List 1" w:semiHidden="1" w:unhideWhenUsed="1"/>
-    <w:lsdException w:name="Table List 2" w:semiHidden="1" w:unhideWhenUsed="1"/>
-    <w:lsdException w:name="Table List 3" w:semiHidden="1" w:unhideWhenUsed="1"/>
-    <w:lsdException w:name="Table List 4" w:semiHidden="1" w:unhideWhenUsed="1"/>
-    <w:lsdException w:name="Table List 5" w:semiHidden="1" w:unhideWhenUsed="1"/>
-    <w:lsdException w:name="Table List 6" w:semiHidden="1" w:unhideWhenUsed="1"/>
-    <w:lsdException w:name="Table List 7" w:semiHidden="1" w:unhideWhenUsed="1"/>
-    <w:lsdException w:name="Table List 8" w:semiHidden="1" w:unhideWhenUsed="1"/>
-    <w:lsdException w:name="Table 3D effects 1" w:semiHidden="1" w:unhideWhenUsed="1"/>
-    <w:lsdException w:name="Table 3D effects 2" w:semiHidden="1" w:unhideWhenUsed="1"/>
-    <w:lsdException w:name="Table 3D effects 3" w:semiHidden="1" w:unhideWhenUsed="1"/>
-    <w:lsdException w:name="Table Contemporary" w:semiHidden="1" w:unhideWhenUsed="1"/>
-    <w:lsdException w:name="Table Elegant" w:semiHidden="1" w:unhideWhenUsed="1"/>
-    <w:lsdException w:name="Table Professional" w:semiHidden="1" w:unhideWhenUsed="1"/>
-    <w:lsdException w:name="Table Subtle 1" w:semiHidden="1" w:unhideWhenUsed="1"/>
-    <w:lsdException w:name="Table Subtle 2" w:semiHidden="1" w:unhideWhenUsed="1"/>
-    <w:lsdException w:name="Table Web 1" w:semiHidden="1" w:unhideWhenUsed="1"/>
-    <w:lsdException w:name="Table Web 2" w:semiHidden="1" w:unhideWhenUsed="1"/>
-    <w:lsdException w:name="Table Web 3" w:semiHidden="1" w:unhideWhenUsed="1"/>
-    <w:lsdException w:name="Balloon Text" w:semiHidden="1" w:unhideWhenUsed="1"/>
-    <w:lsdException w:name="Table Grid" w:uiPriority="59"/>
-    <w:lsdException w:name="Table Theme" w:semiHidden="1" w:unhideWhenUsed="1"/>
-    <w:lsdException w:name="Placeholder Text" w:semiHidden="1"/>
-    <w:lsdException w:name="No Spacing" w:uiPriority="1" w:qFormat="1"/>
-    <w:lsdException w:name="Light Shading" w:uiPriority="60"/>
-    <w:lsdException w:name="Light List" w:uiPriority="61"/>
-    <w:lsdException w:name="Light Grid" w:uiPriority="62"/>
-    <w:lsdException w:name="Medium Shading 1" w:uiPriority="63"/>
-    <w:lsdException w:name="Medium Shading 2" w:uiPriority="64"/>
-    <w:lsdException w:name="Medium List 1" w:uiPriority="65"/>
-    <w:lsdException w:name="Medium List 2" w:uiPriority="66"/>
-    <w:lsdException w:name="Medium Grid 1" w:uiPriority="67"/>
-    <w:lsdException w:name="Medium Grid 2" w:uiPriority="68"/>
-    <w:lsdException w:name="Medium Grid 3" w:uiPriority="69"/>
-    <w:lsdException w:name="Dark List" w:uiPriority="70"/>
-    <w:lsdException w:name="Colorful Shading" w:uiPriority="71"/>
-    <w:lsdException w:name="Colorful List" w:uiPriority="72"/>
-    <w:lsdException w:name="Colorful Grid" w:uiPriority="73"/>
-    <w:lsdException w:name="Light Shading Accent 1" w:uiPriority="60"/>
-    <w:lsdException w:name="Light List Accent 1" w:uiPriority="61"/>
-    <w:lsdException w:name="Light Grid Accent 1" w:uiPriority="62"/>
-    <w:lsdException w:name="Medium Shading 1 Accent 1" w:uiPriority="63"/>
-    <w:lsdException w:name="Medium Shading 2 Accent 1" w:uiPriority="64"/>
-    <w:lsdException w:name="Medium List 1 Accent 1" w:uiPriority="65"/>
-    <w:lsdException w:name="Revision" w:semiHidden="1"/>
-    <w:lsdException w:name="List Paragraph" w:uiPriority="34" w:qFormat="1"/>
-    <w:lsdException w:name="Quote" w:uiPriority="29" w:qFormat="1"/>
-    <w:lsdException w:name="Intense Quote" w:uiPriority="30" w:qFormat="1"/>
-    <w:lsdException w:name="Medium List 2 Accent 1" w:uiPriority="66"/>
-    <w:lsdException w:name="Medium Grid 1 Accent 1" w:uiPriority="67"/>
-    <w:lsdException w:name="Medium Grid 2 Accent 1" w:uiPriority="68"/>
-    <w:lsdException w:name="Medium Grid 3 Accent 1" w:uiPriority="69"/>
-    <w:lsdException w:name="Dark List Accent 1" w:uiPriority="70"/>
-    <w:lsdException w:name="Colorful Shading Accent 1" w:uiPriority="71"/>
-    <w:lsdException w:name="Colorful List Accent 1" w:uiPriority="72"/>
-    <w:lsdException w:name="Colorful Grid Accent 1" w:uiPriority="73"/>
-    <w:lsdException w:name="Light Shading Accent 2" w:uiPriority="60"/>
-    <w:lsdException w:name="Light List Accent 2" w:uiPriority="61"/>
-    <w:lsdException w:name="Light Grid Accent 2" w:uiPriority="62"/>
-    <w:lsdException w:name="Medium Shading 1 Accent 2" w:uiPriority="63"/>
-    <w:lsdException w:name="Medium Shading 2 Accent 2" w:uiPriority="64"/>
-    <w:lsdException w:name="Medium List 1 Accent 2" w:uiPriority="65"/>
-    <w:lsdException w:name="Medium List 2 Accent 2" w:uiPriority="66"/>
-    <w:lsdException w:name="Medium Grid 1 Accent 2" w:uiPriority="67"/>
-    <w:lsdException w:name="Medium Grid 2 Accent 2" w:uiPriority="68"/>
-    <w:lsdException w:name="Medium Grid 3 Accent 2" w:uiPriority="69"/>
-    <w:lsdException w:name="Dark List Accent 2" w:uiPriority="70"/>
-    <w:lsdException w:name="Colorful Shading Accent 2" w:uiPriority="71"/>
-    <w:lsdException w:name="Colorful List Accent 2" w:uiPriority="72"/>
-    <w:lsdException w:name="Colorful Grid Accent 2" w:uiPriority="73"/>
-    <w:lsdException w:name="Light Shading Accent 3" w:uiPriority="60"/>
-    <w:lsdException w:name="Light List Accent 3" w:uiPriority="61"/>
-    <w:lsdException w:name="Light Grid Accent 3" w:uiPriority="62"/>
-    <w:lsdException w:name="Medium Shading 1 Accent 3" w:uiPriority="63"/>
-    <w:lsdException w:name="Medium Shading 2 Accent 3" w:uiPriority="64"/>
-    <w:lsdException w:name="Medium List 1 Accent 3" w:uiPriority="65"/>
-    <w:lsdException w:name="Medium List 2 Accent 3" w:uiPriority="66"/>
-    <w:lsdException w:name="Medium Grid 1 Accent 3" w:uiPriority="67"/>
-    <w:lsdException w:name="Medium Grid 2 Accent 3" w:uiPriority="68"/>
-    <w:lsdException w:name="Medium Grid 3 Accent 3" w:uiPriority="69"/>
-    <w:lsdException w:name="Dark List Accent 3" w:uiPriority="70"/>
-    <w:lsdException w:name="Colorful Shading Accent 3" w:uiPriority="71"/>
-    <w:lsdException w:name="Colorful List Accent 3" w:uiPriority="72"/>
-    <w:lsdException w:name="Colorful Grid Accent 3" w:uiPriority="73"/>
-    <w:lsdException w:name="Light Shading Accent 4" w:uiPriority="60"/>
-    <w:lsdException w:name="Light List Accent 4" w:uiPriority="61"/>
-    <w:lsdException w:name="Light Grid Accent 4" w:uiPriority="62"/>
-    <w:lsdException w:name="Medium Shading 1 Accent 4" w:uiPriority="63"/>
-    <w:lsdException w:name="Medium Shading 2 Accent 4" w:uiPriority="64"/>
-    <w:lsdException w:name="Medium List 1 Accent 4" w:uiPriority="65"/>
-    <w:lsdException w:name="Medium List 2 Accent 4" w:uiPriority="66"/>
-    <w:lsdException w:name="Medium Grid 1 Accent 4" w:uiPriority="67"/>
-    <w:lsdException w:name="Medium Grid 2 Accent 4" w:uiPriority="68"/>
-    <w:lsdException w:name="Medium Grid 3 Accent 4" w:uiPriority="69"/>
-    <w:lsdException w:name="Dark List Accent 4" w:uiPriority="70"/>
-    <w:lsdException w:name="Colorful Shading Accent 4" w:uiPriority="71"/>
-    <w:lsdException w:name="Colorful List Accent 4" w:uiPriority="72"/>
-    <w:lsdException w:name="Colorful Grid Accent 4" w:uiPriority="73"/>
-    <w:lsdException w:name="Light Shading Accent 5" w:uiPriority="60"/>
-    <w:lsdException w:name="Light List Accent 5" w:uiPriority="61"/>
-    <w:lsdException w:name="Light Grid Accent 5" w:uiPriority="62"/>
-    <w:lsdException w:name="Medium Shading 1 Accent 5" w:uiPriority="63"/>
-    <w:lsdException w:name="Medium Shading 2 Accent 5" w:uiPriority="64"/>
-    <w:lsdException w:name="Medium List 1 Accent 5" w:uiPriority="65"/>
-    <w:lsdException w:name="Medium List 2 Accent 5" w:uiPriority="66"/>
-    <w:lsdException w:name="Medium Grid 1 Accent 5" w:uiPriority="67"/>
-    <w:lsdException w:name="Medium Grid 2 Accent 5" w:uiPriority="68"/>
-    <w:lsdException w:name="Medium Grid 3 Accent 5" w:uiPriority="69"/>
-    <w:lsdException w:name="Dark List Accent 5" w:uiPriority="70"/>
-    <w:lsdException w:name="Colorful Shading Accent 5" w:uiPriority="71"/>
-    <w:lsdException w:name="Colorful List Accent 5" w:uiPriority="72"/>
-    <w:lsdException w:name="Colorful Grid Accent 5" w:uiPriority="73"/>
-    <w:lsdException w:name="Light Shading Accent 6" w:uiPriority="60"/>
-    <w:lsdException w:name="Light List Accent 6" w:uiPriority="61"/>
-    <w:lsdException w:name="Light Grid Accent 6" w:uiPriority="62"/>
-    <w:lsdException w:name="Medium Shading 1 Accent 6" w:uiPriority="63"/>
-    <w:lsdException w:name="Medium Shading 2 Accent 6" w:uiPriority="64"/>
-    <w:lsdException w:name="Medium List 1 Accent 6" w:uiPriority="65"/>
-    <w:lsdException w:name="Medium List 2 Accent 6" w:uiPriority="66"/>
-    <w:lsdException w:name="Medium Grid 1 Accent 6" w:uiPriority="67"/>
-    <w:lsdException w:name="Medium Grid 2 Accent 6" w:uiPriority="68"/>
-    <w:lsdException w:name="Medium Grid 3 Accent 6" w:uiPriority="69"/>
-    <w:lsdException w:name="Dark List Accent 6" w:uiPriority="70"/>
-    <w:lsdException w:name="Colorful Shading Accent 6" w:uiPriority="71"/>
-    <w:lsdException w:name="Colorful List Accent 6" w:uiPriority="72"/>
-    <w:lsdException w:name="Colorful Grid Accent 6" w:uiPriority="73"/>
-    <w:lsdException w:name="Subtle Emphasis" w:uiPriority="19" w:qFormat="1"/>
-    <w:lsdException w:name="Intense Emphasis" w:uiPriority="21" w:qFormat="1"/>
-    <w:lsdException w:name="Subtle Reference" w:uiPriority="31" w:qFormat="1"/>
-    <w:lsdException w:name="Intense Reference" w:uiPriority="32" w:qFormat="1"/>
-    <w:lsdException w:name="Book Title" w:uiPriority="33" w:qFormat="1"/>
-    <w:lsdException w:name="Bibliography" w:semiHidden="1" w:uiPriority="37" w:unhideWhenUsed="1"/>
-    <w:lsdException w:name="TOC Heading" w:semiHidden="1" w:uiPriority="39" w:unhideWhenUsed="1" w:qFormat="1"/>
-    <w:lsdException w:name="Plain Table 1" w:uiPriority="41"/>
-    <w:lsdException w:name="Plain Table 2" w:uiPriority="42"/>
-    <w:lsdException w:name="Plain Table 3" w:uiPriority="43"/>
-    <w:lsdException w:name="Plain Table 4" w:uiPriority="44"/>
-    <w:lsdException w:name="Plain Table 5" w:uiPriority="45"/>
-    <w:lsdException w:name="Grid Table Light" w:uiPriority="40"/>
-    <w:lsdException w:name="Grid Table 1 Light" w:uiPriority="46"/>
-    <w:lsdException w:name="Grid Table 2" w:uiPriority="47"/>
-    <w:lsdException w:name="Grid Table 3" w:uiPriority="48"/>
-    <w:lsdException w:name="Grid Table 4" w:uiPriority="49"/>
-    <w:lsdException w:name="Grid Table 5 Dark" w:uiPriority="50"/>
-    <w:lsdException w:name="Grid Table 6 Colorful" w:uiPriority="51"/>
-    <w:lsdException w:name="Grid Table 7 Colorful" w:uiPriority="52"/>
-    <w:lsdException w:name="Grid Table 1 Light Accent 1" w:uiPriority="46"/>
-    <w:lsdException w:name="Grid Table 2 Accent 1" w:uiPriority="47"/>
-    <w:lsdException w:name="Grid Table 3 Accent 1" w:uiPriority="48"/>
-    <w:lsdException w:name="Grid Table 4 Accent 1" w:uiPriority="49"/>
-    <w:lsdException w:name="Grid Table 5 Dark Accent 1" w:uiPriority="50"/>
-    <w:lsdException w:name="Grid Table 6 Colorful Accent 1" w:uiPriority="51"/>
-    <w:lsdException w:name="Grid Table 7 Colorful Accent 1" w:uiPriority="52"/>
-    <w:lsdException w:name="Grid Table 1 Light Accent 2" w:uiPriority="46"/>
-    <w:lsdException w:name="Grid Table 2 Accent 2" w:uiPriority="47"/>
-    <w:lsdException w:name="Grid Table 3 Accent 2" w:uiPriority="48"/>
-    <w:lsdException w:name="Grid Table 4 Accent 2" w:uiPriority="49"/>
-    <w:lsdException w:name="Grid Table 5 Dark Accent 2" w:uiPriority="50"/>
-    <w:lsdException w:name="Grid Table 6 Colorful Accent 2" w:uiPriority="51"/>
-    <w:lsdException w:name="Grid Table 7 Colorful Accent 2" w:uiPriority="52"/>
-    <w:lsdException w:name="Grid Table 1 Light Accent 3" w:uiPriority="46"/>
-    <w:lsdException w:name="Grid Table 2 Accent 3" w:uiPriority="47"/>
-    <w:lsdException w:name="Grid Table 3 Accent 3" w:uiPriority="48"/>
-    <w:lsdException w:name="Grid Table 4 Accent 3" w:uiPriority="49"/>
-    <w:lsdException w:name="Grid Table 5 Dark Accent 3" w:uiPriority="50"/>
-    <w:lsdException w:name="Grid Table 6 Colorful Accent 3" w:uiPriority="51"/>
-    <w:lsdException w:name="Grid Table 7 Colorful Accent 3" w:uiPriority="52"/>
-    <w:lsdException w:name="Grid Table 1 Light Accent 4" w:uiPriority="46"/>
-    <w:lsdException w:name="Grid Table 2 Accent 4" w:uiPriority="47"/>
-    <w:lsdException w:name="Grid Table 3 Accent 4" w:uiPriority="48"/>
-    <w:lsdException w:name="Grid Table 4 Accent 4" w:uiPriority="49"/>
-    <w:lsdException w:name="Grid Table 5 Dark Accent 4" w:uiPriority="50"/>
-    <w:lsdException w:name="Grid Table 6 Colorful Accent 4" w:uiPriority="51"/>
-    <w:lsdException w:name="Grid Table 7 Colorful Accent 4" w:uiPriority="52"/>
-    <w:lsdException w:name="Grid Table 1 Light Accent 5" w:uiPriority="46"/>
-    <w:lsdException w:name="Grid Table 2 Accent 5" w:uiPriority="47"/>
-    <w:lsdException w:name="Grid Table 3 Accent 5" w:uiPriority="48"/>
-    <w:lsdException w:name="Grid Table 4 Accent 5" w:uiPriority="49"/>
-    <w:lsdException w:name="Grid Table 5 Dark Accent 5" w:uiPriority="50"/>
-    <w:lsdException w:name="Grid Table 6 Colorful Accent 5" w:uiPriority="51"/>
-    <w:lsdException w:name="Grid Table 7 Colorful Accent 5" w:uiPriority="52"/>
-    <w:lsdException w:name="Grid Table 1 Light Accent 6" w:uiPriority="46"/>
-    <w:lsdException w:name="Grid Table 2 Accent 6" w:uiPriority="47"/>
-    <w:lsdException w:name="Grid Table 3 Accent 6" w:uiPriority="48"/>
-    <w:lsdException w:name="Grid Table 4 Accent 6" w:uiPriority="49"/>
-    <w:lsdException w:name="Grid Table 5 Dark Accent 6" w:uiPriority="50"/>
-    <w:lsdException w:name="Grid Table 6 Colorful Accent 6" w:uiPriority="51"/>
-    <w:lsdException w:name="Grid Table 7 Colorful Accent 6" w:uiPriority="52"/>
-    <w:lsdException w:name="List Table 1 Light" w:uiPriority="46"/>
-    <w:lsdException w:name="List Table 2" w:uiPriority="47"/>
-    <w:lsdException w:name="List Table 3" w:uiPriority="48"/>
-    <w:lsdException w:name="List Table 4" w:uiPriority="49"/>
-    <w:lsdException w:name="List Table 5 Dark" w:uiPriority="50"/>
-    <w:lsdException w:name="List Table 6 Colorful" w:uiPriority="51"/>
-    <w:lsdException w:name="List Table 7 Colorful" w:uiPriority="52"/>
-    <w:lsdException w:name="List Table 1 Light Accent 1" w:uiPriority="46"/>
-    <w:lsdException w:name="List Table 2 Accent 1" w:uiPriority="47"/>
-    <w:lsdException w:name="List Table 3 Accent 1" w:uiPriority="48"/>
-    <w:lsdException w:name="List Table 4 Accent 1" w:uiPriority="49"/>
-    <w:lsdException w:name="List Table 5 Dark Accent 1" w:uiPriority="50"/>
-    <w:lsdException w:name="List Table 6 Colorful Accent 1" w:uiPriority="51"/>
-    <w:lsdException w:name="List Table 7 Colorful Accent 1" w:uiPriority="52"/>
-    <w:lsdException w:name="List Table 1 Light Accent 2" w:uiPriority="46"/>
-    <w:lsdException w:name="List Table 2 Accent 2" w:uiPriority="47"/>
-    <w:lsdException w:name="List Table 3 Accent 2" w:uiPriority="48"/>
-    <w:lsdException w:name="List Table 4 Accent 2" w:uiPriority="49"/>
-    <w:lsdException w:name="List Table 5 Dark Accent 2" w:uiPriority="50"/>
-    <w:lsdException w:name="List Table 6 Colorful Accent 2" w:uiPriority="51"/>
-    <w:lsdException w:name="List Table 7 Colorful Accent 2" w:uiPriority="52"/>
-    <w:lsdException w:name="List Table 1 Light Accent 3" w:uiPriority="46"/>
-    <w:lsdException w:name="List Table 2 Accent 3" w:uiPriority="47"/>
-    <w:lsdException w:name="List Table 3 Accent 3" w:uiPriority="48"/>
-    <w:lsdException w:name="List Table 4 Accent 3" w:uiPriority="49"/>
-    <w:lsdException w:name="List Table 5 Dark Accent 3" w:uiPriority="50"/>
-    <w:lsdException w:name="List Table 6 Colorful Accent 3" w:uiPriority="51"/>
-    <w:lsdException w:name="List Table 7 Colorful Accent 3" w:uiPriority="52"/>
-    <w:lsdException w:name="List Table 1 Light Accent 4" w:uiPriority="46"/>
-    <w:lsdException w:name="List Table 2 Accent 4" w:uiPriority="47"/>
-    <w:lsdException w:name="List Table 3 Accent 4" w:uiPriority="48"/>
-    <w:lsdException w:name="List Table 4 Accent 4" w:uiPriority="49"/>
-    <w:lsdException w:name="List Table 5 Dark Accent 4" w:uiPriority="50"/>
-    <w:lsdException w:name="List Table 6 Colorful Accent 4" w:uiPriority="51"/>
-    <w:lsdException w:name="List Table 7 Colorful Accent 4" w:uiPriority="52"/>
-    <w:lsdException w:name="List Table 1 Light Accent 5" w:uiPriority="46"/>
-    <w:lsdException w:name="List Table 2 Accent 5" w:uiPriority="47"/>
-    <w:lsdException w:name="List Table 3 Accent 5" w:uiPriority="48"/>
-    <w:lsdException w:name="List Table 4 Accent 5" w:uiPriority="49"/>
-    <w:lsdException w:name="List Table 5 Dark Accent 5" w:uiPriority="50"/>
-    <w:lsdException w:name="List Table 6 Colorful Accent 5" w:uiPriority="51"/>
-    <w:lsdException w:name="List Table 7 Colorful Accent 5" w:uiPriority="52"/>
-    <w:lsdException w:name="List Table 1 Light Accent 6" w:uiPriority="46"/>
-    <w:lsdException w:name="List Table 2 Accent 6" w:uiPriority="47"/>
-    <w:lsdException w:name="List Table 3 Accent 6" w:uiPriority="48"/>
-    <w:lsdException w:name="List Table 4 Accent 6" w:uiPriority="49"/>
-    <w:lsdException w:name="List Table 5 Dark Accent 6" w:uiPriority="50"/>
-    <w:lsdException w:name="List Table 6 Colorful Accent 6" w:uiPriority="51"/>
-    <w:lsdException w:name="List Table 7 Colorful Accent 6" w:uiPriority="52"/>
+  <w:latentStyles w:defLockedState="0" w:defUIPriority="99" w:defSemiHidden="1" w:defUnhideWhenUsed="1" w:defQFormat="0" w:count="267">
+    <w:lsdException w:name="Normal" w:semiHidden="0" w:uiPriority="0" w:unhideWhenUsed="0" w:qFormat="1"/>
+    <w:lsdException w:name="heading 1" w:semiHidden="0" w:uiPriority="9" w:unhideWhenUsed="0" w:qFormat="1"/>
+    <w:lsdException w:name="heading 2" w:uiPriority="9" w:qFormat="1"/>
+    <w:lsdException w:name="heading 3" w:uiPriority="9" w:qFormat="1"/>
+    <w:lsdException w:name="heading 4" w:uiPriority="9" w:qFormat="1"/>
+    <w:lsdException w:name="heading 5" w:uiPriority="9" w:qFormat="1"/>
+    <w:lsdException w:name="heading 6" w:uiPriority="9" w:qFormat="1"/>
+    <w:lsdException w:name="heading 7" w:uiPriority="9" w:qFormat="1"/>
+    <w:lsdException w:name="heading 8" w:uiPriority="9" w:qFormat="1"/>
+    <w:lsdException w:name="heading 9" w:uiPriority="9" w:qFormat="1"/>
+    <w:lsdException w:name="toc 1" w:uiPriority="39"/>
+    <w:lsdException w:name="toc 2" w:uiPriority="39"/>
+    <w:lsdException w:name="toc 3" w:uiPriority="39"/>
+    <w:lsdException w:name="toc 4" w:uiPriority="39"/>
+    <w:lsdException w:name="toc 5" w:uiPriority="39"/>
+    <w:lsdException w:name="toc 6" w:uiPriority="39"/>
+    <w:lsdException w:name="toc 7" w:uiPriority="39"/>
+    <w:lsdException w:name="toc 8" w:uiPriority="39"/>
+    <w:lsdException w:name="toc 9" w:uiPriority="39"/>
+    <w:lsdException w:name="caption" w:uiPriority="35" w:qFormat="1"/>
+    <w:lsdException w:name="Title" w:semiHidden="0" w:uiPriority="10" w:unhideWhenUsed="0" w:qFormat="1"/>
+    <w:lsdException w:name="Default Paragraph Font" w:uiPriority="1"/>
+    <w:lsdException w:name="Subtitle" w:semiHidden="0" w:uiPriority="11" w:unhideWhenUsed="0" w:qFormat="1"/>
+    <w:lsdException w:name="Strong" w:semiHidden="0" w:uiPriority="22" w:unhideWhenUsed="0" w:qFormat="1"/>
+    <w:lsdException w:name="Emphasis" w:semiHidden="0" w:uiPriority="20" w:unhideWhenUsed="0" w:qFormat="1"/>
+    <w:lsdException w:name="Table Grid" w:semiHidden="0" w:uiPriority="59" w:unhideWhenUsed="0"/>
+    <w:lsdException w:name="Placeholder Text" w:unhideWhenUsed="0"/>
+    <w:lsdException w:name="No Spacing" w:semiHidden="0" w:uiPriority="1" w:unhideWhenUsed="0" w:qFormat="1"/>
+    <w:lsdException w:name="Light Shading" w:semiHidden="0" w:uiPriority="60" w:unhideWhenUsed="0"/>
+    <w:lsdException w:name="Light List" w:semiHidden="0" w:uiPriority="61" w:unhideWhenUsed="0"/>
+    <w:lsdException w:name="Light Grid" w:semiHidden="0" w:uiPriority="62" w:unhideWhenUsed="0"/>
+    <w:lsdException w:name="Medium Shading 1" w:semiHidden="0" w:uiPriority="63" w:unhideWhenUsed="0"/>
+    <w:lsdException w:name="Medium Shading 2" w:semiHidden="0" w:uiPriority="64" w:unhideWhenUsed="0"/>
+    <w:lsdException w:name="Medium List 1" w:semiHidden="0" w:uiPriority="65" w:unhideWhenUsed="0"/>
+    <w:lsdException w:name="Medium List 2" w:semiHidden="0" w:uiPriority="66" w:unhideWhenUsed="0"/>
+    <w:lsdException w:name="Medium Grid 1" w:semiHidden="0" w:uiPriority="67" w:unhideWhenUsed="0"/>
+    <w:lsdException w:name="Medium Grid 2" w:semiHidden="0" w:uiPriority="68" w:unhideWhenUsed="0"/>
+    <w:lsdException w:name="Medium Grid 3" w:semiHidden="0" w:uiPriority="69" w:unhideWhenUsed="0"/>
+    <w:lsdException w:name="Dark List" w:semiHidden="0" w:uiPriority="70" w:unhideWhenUsed="0"/>
+    <w:lsdException w:name="Colorful Shading" w:semiHidden="0" w:uiPriority="71" w:unhideWhenUsed="0"/>
+    <w:lsdException w:name="Colorful List" w:semiHidden="0" w:uiPriority="72" w:unhideWhenUsed="0"/>
+    <w:lsdException w:name="Colorful Grid" w:semiHidden="0" w:uiPriority="73" w:unhideWhenUsed="0"/>
+    <w:lsdException w:name="Light Shading Accent 1" w:semiHidden="0" w:uiPriority="60" w:unhideWhenUsed="0"/>
+    <w:lsdException w:name="Light List Accent 1" w:semiHidden="0" w:uiPriority="61" w:unhideWhenUsed="0"/>
+    <w:lsdException w:name="Light Grid Accent 1" w:semiHidden="0" w:uiPriority="62" w:unhideWhenUsed="0"/>
+    <w:lsdException w:name="Medium Shading 1 Accent 1" w:semiHidden="0" w:uiPriority="63" w:unhideWhenUsed="0"/>
+    <w:lsdException w:name="Medium Shading 2 Accent 1" w:semiHidden="0" w:uiPriority="64" w:unhideWhenUsed="0"/>
+    <w:lsdException w:name="Medium List 1 Accent 1" w:semiHidden="0" w:uiPriority="65" w:unhideWhenUsed="0"/>
+    <w:lsdException w:name="Revision" w:unhideWhenUsed="0"/>
+    <w:lsdException w:name="List Paragraph" w:semiHidden="0" w:uiPriority="34" w:unhideWhenUsed="0" w:qFormat="1"/>
+    <w:lsdException w:name="Quote" w:semiHidden="0" w:uiPriority="29" w:unhideWhenUsed="0" w:qFormat="1"/>
+    <w:lsdException w:name="Intense Quote" w:semiHidden="0" w:uiPriority="30" w:unhideWhenUsed="0" w:qFormat="1"/>
+    <w:lsdException w:name="Medium List 2 Accent 1" w:semiHidden="0" w:uiPriority="66" w:unhideWhenUsed="0"/>
+    <w:lsdException w:name="Medium Grid 1 Accent 1" w:semiHidden="0" w:uiPriority="67" w:unhideWhenUsed="0"/>
+    <w:lsdException w:name="Medium Grid 2 Accent 1" w:semiHidden="0" w:uiPriority="68" w:unhideWhenUsed="0"/>
+    <w:lsdException w:name="Medium Grid 3 Accent 1" w:semiHidden="0" w:uiPriority="69" w:unhideWhenUsed="0"/>
+    <w:lsdException w:name="Dark List Accent 1" w:semiHidden="0" w:uiPriority="70" w:unhideWhenUsed="0"/>
+    <w:lsdException w:name="Colorful Shading Accent 1" w:semiHidden="0" w:uiPriority="71" w:unhideWhenUsed="0"/>
+    <w:lsdException w:name="Colorful List Accent 1" w:semiHidden="0" w:uiPriority="72" w:unhideWhenUsed="0"/>
+    <w:lsdException w:name="Colorful Grid Accent 1" w:semiHidden="0" w:uiPriority="73" w:unhideWhenUsed="0"/>
+    <w:lsdException w:name="Light Shading Accent 2" w:semiHidden="0" w:uiPriority="60" w:unhideWhenUsed="0"/>
+    <w:lsdException w:name="Light List Accent 2" w:semiHidden="0" w:uiPriority="61" w:unhideWhenUsed="0"/>
+    <w:lsdException w:name="Light Grid Accent 2" w:semiHidden="0" w:uiPriority="62" w:unhideWhenUsed="0"/>
+    <w:lsdException w:name="Medium Shading 1 Accent 2" w:semiHidden="0" w:uiPriority="63" w:unhideWhenUsed="0"/>
+    <w:lsdException w:name="Medium Shading 2 Accent 2" w:semiHidden="0" w:uiPriority="64" w:unhideWhenUsed="0"/>
+    <w:lsdException w:name="Medium List 1 Accent 2" w:semiHidden="0" w:uiPriority="65" w:unhideWhenUsed="0"/>
+    <w:lsdException w:name="Medium List 2 Accent 2" w:semiHidden="0" w:uiPriority="66" w:unhideWhenUsed="0"/>
+    <w:lsdException w:name="Medium Grid 1 Accent 2" w:semiHidden="0" w:uiPriority="67" w:unhideWhenUsed="0"/>
+    <w:lsdException w:name="Medium Grid 2 Accent 2" w:semiHidden="0" w:uiPriority="68" w:unhideWhenUsed="0"/>
+    <w:lsdException w:name="Medium Grid 3 Accent 2" w:semiHidden="0" w:uiPriority="69" w:unhideWhenUsed="0"/>
+    <w:lsdException w:name="Dark List Accent 2" w:semiHidden="0" w:uiPriority="70" w:unhideWhenUsed="0"/>
+    <w:lsdException w:name="Colorful Shading Accent 2" w:semiHidden="0" w:uiPriority="71" w:unhideWhenUsed="0"/>
+    <w:lsdException w:name="Colorful List Accent 2" w:semiHidden="0" w:uiPriority="72" w:unhideWhenUsed="0"/>
+    <w:lsdException w:name="Colorful Grid Accent 2" w:semiHidden="0" w:uiPriority="73" w:unhideWhenUsed="0"/>
+    <w:lsdException w:name="Light Shading Accent 3" w:semiHidden="0" w:uiPriority="60" w:unhideWhenUsed="0"/>
+    <w:lsdException w:name="Light List Accent 3" w:semiHidden="0" w:uiPriority="61" w:unhideWhenUsed="0"/>
+    <w:lsdException w:name="Light Grid Accent 3" w:semiHidden="0" w:uiPriority="62" w:unhideWhenUsed="0"/>
+    <w:lsdException w:name="Medium Shading 1 Accent 3" w:semiHidden="0" w:uiPriority="63" w:unhideWhenUsed="0"/>
+    <w:lsdException w:name="Medium Shading 2 Accent 3" w:semiHidden="0" w:uiPriority="64" w:unhideWhenUsed="0"/>
+    <w:lsdException w:name="Medium List 1 Accent 3" w:semiHidden="0" w:uiPriority="65" w:unhideWhenUsed="0"/>
+    <w:lsdException w:name="Medium List 2 Accent 3" w:semiHidden="0" w:uiPriority="66" w:unhideWhenUsed="0"/>
+    <w:lsdException w:name="Medium Grid 1 Accent 3" w:semiHidden="0" w:uiPriority="67" w:unhideWhenUsed="0"/>
+    <w:lsdException w:name="Medium Grid 2 Accent 3" w:semiHidden="0" w:uiPriority="68" w:unhideWhenUsed="0"/>
+    <w:lsdException w:name="Medium Grid 3 Accent 3" w:semiHidden="0" w:uiPriority="69" w:unhideWhenUsed="0"/>
+    <w:lsdException w:name="Dark List Accent 3" w:semiHidden="0" w:uiPriority="70" w:unhideWhenUsed="0"/>
+    <w:lsdException w:name="Colorful Shading Accent 3" w:semiHidden="0" w:uiPriority="71" w:unhideWhenUsed="0"/>
+    <w:lsdException w:name="Colorful List Accent 3" w:semiHidden="0" w:uiPriority="72" w:unhideWhenUsed="0"/>
+    <w:lsdException w:name="Colorful Grid Accent 3" w:semiHidden="0" w:uiPriority="73" w:unhideWhenUsed="0"/>
+    <w:lsdException w:name="Light Shading Accent 4" w:semiHidden="0" w:uiPriority="60" w:unhideWhenUsed="0"/>
+    <w:lsdException w:name="Light List Accent 4" w:semiHidden="0" w:uiPriority="61" w:unhideWhenUsed="0"/>
+    <w:lsdException w:name="Light Grid Accent 4" w:semiHidden="0" w:uiPriority="62" w:unhideWhenUsed="0"/>
+    <w:lsdException w:name="Medium Shading 1 Accent 4" w:semiHidden="0" w:uiPriority="63" w:unhideWhenUsed="0"/>
+    <w:lsdException w:name="Medium Shading 2 Accent 4" w:semiHidden="0" w:uiPriority="64" w:unhideWhenUsed="0"/>
+    <w:lsdException w:name="Medium List 1 Accent 4" w:semiHidden="0" w:uiPriority="65" w:unhideWhenUsed="0"/>
+    <w:lsdException w:name="Medium List 2 Accent 4" w:semiHidden="0" w:uiPriority="66" w:unhideWhenUsed="0"/>
+    <w:lsdException w:name="Medium Grid 1 Accent 4" w:semiHidden="0" w:uiPriority="67" w:unhideWhenUsed="0"/>
+    <w:lsdException w:name="Medium Grid 2 Accent 4" w:semiHidden="0" w:uiPriority="68" w:unhideWhenUsed="0"/>
+    <w:lsdException w:name="Medium Grid 3 Accent 4" w:semiHidden="0" w:uiPriority="69" w:unhideWhenUsed="0"/>
+    <w:lsdException w:name="Dark List Accent 4" w:semiHidden="0" w:uiPriority="70" w:unhideWhenUsed="0"/>
+    <w:lsdException w:name="Colorful Shading Accent 4" w:semiHidden="0" w:uiPriority="71" w:unhideWhenUsed="0"/>
+    <w:lsdException w:name="Colorful List Accent 4" w:semiHidden="0" w:uiPriority="72" w:unhideWhenUsed="0"/>
+    <w:lsdException w:name="Colorful Grid Accent 4" w:semiHidden="0" w:uiPriority="73" w:unhideWhenUsed="0"/>
+    <w:lsdException w:name="Light Shading Accent 5" w:semiHidden="0" w:uiPriority="60" w:unhideWhenUsed="0"/>
+    <w:lsdException w:name="Light List Accent 5" w:semiHidden="0" w:uiPriority="61" w:unhideWhenUsed="0"/>
+    <w:lsdException w:name="Light Grid Accent 5" w:semiHidden="0" w:uiPriority="62" w:unhideWhenUsed="0"/>
+    <w:lsdException w:name="Medium Shading 1 Accent 5" w:semiHidden="0" w:uiPriority="63" w:unhideWhenUsed="0"/>
+    <w:lsdException w:name="Medium Shading 2 Accent 5" w:semiHidden="0" w:uiPriority="64" w:unhideWhenUsed="0"/>
+    <w:lsdException w:name="Medium List 1 Accent 5" w:semiHidden="0" w:uiPriority="65" w:unhideWhenUsed="0"/>
+    <w:lsdException w:name="Medium List 2 Accent 5" w:semiHidden="0" w:uiPriority="66" w:unhideWhenUsed="0"/>
+    <w:lsdException w:name="Medium Grid 1 Accent 5" w:semiHidden="0" w:uiPriority="67" w:unhideWhenUsed="0"/>
+    <w:lsdException w:name="Medium Grid 2 Accent 5" w:semiHidden="0" w:uiPriority="68" w:unhideWhenUsed="0"/>
+    <w:lsdException w:name="Medium Grid 3 Accent 5" w:semiHidden="0" w:uiPriority="69" w:unhideWhenUsed="0"/>
+    <w:lsdException w:name="Dark List Accent 5" w:semiHidden="0" w:uiPriority="70" w:unhideWhenUsed="0"/>
+    <w:lsdException w:name="Colorful Shading Accent 5" w:semiHidden="0" w:uiPriority="71" w:unhideWhenUsed="0"/>
+    <w:lsdException w:name="Colorful List Accent 5" w:semiHidden="0" w:uiPriority="72" w:unhideWhenUsed="0"/>
+    <w:lsdException w:name="Colorful Grid Accent 5" w:semiHidden="0" w:uiPriority="73" w:unhideWhenUsed="0"/>
+    <w:lsdException w:name="Light Shading Accent 6" w:semiHidden="0" w:uiPriority="60" w:unhideWhenUsed="0"/>
+    <w:lsdException w:name="Light List Accent 6" w:semiHidden="0" w:uiPriority="61" w:unhideWhenUsed="0"/>
+    <w:lsdException w:name="Light Grid Accent 6" w:semiHidden="0" w:uiPriority="62" w:unhideWhenUsed="0"/>
+    <w:lsdException w:name="Medium Shading 1 Accent 6" w:semiHidden="0" w:uiPriority="63" w:unhideWhenUsed="0"/>
+    <w:lsdException w:name="Medium Shading 2 Accent 6" w:semiHidden="0" w:uiPriority="64" w:unhideWhenUsed="0"/>
+    <w:lsdException w:name="Medium List 1 Accent 6" w:semiHidden="0" w:uiPriority="65" w:unhideWhenUsed="0"/>
+    <w:lsdException w:name="Medium List 2 Accent 6" w:semiHidden="0" w:uiPriority="66" w:unhideWhenUsed="0"/>
+    <w:lsdException w:name="Medium Grid 1 Accent 6" w:semiHidden="0" w:uiPriority="67" w:unhideWhenUsed="0"/>
+    <w:lsdException w:name="Medium Grid 2 Accent 6" w:semiHidden="0" w:uiPriority="68" w:unhideWhenUsed="0"/>
+    <w:lsdException w:name="Medium Grid 3 Accent 6" w:semiHidden="0" w:uiPriority="69" w:unhideWhenUsed="0"/>
+    <w:lsdException w:name="Dark List Accent 6" w:semiHidden="0" w:uiPriority="70" w:unhideWhenUsed="0"/>
+    <w:lsdException w:name="Colorful Shading Accent 6" w:semiHidden="0" w:uiPriority="71" w:unhideWhenUsed="0"/>
+    <w:lsdException w:name="Colorful List Accent 6" w:semiHidden="0" w:uiPriority="72" w:unhideWhenUsed="0"/>
+    <w:lsdException w:name="Colorful Grid Accent 6" w:semiHidden="0" w:uiPriority="73" w:unhideWhenUsed="0"/>
+    <w:lsdException w:name="Subtle Emphasis" w:semiHidden="0" w:uiPriority="19" w:unhideWhenUsed="0" w:qFormat="1"/>
+    <w:lsdException w:name="Intense Emphasis" w:semiHidden="0" w:uiPriority="21" w:unhideWhenUsed="0" w:qFormat="1"/>
+    <w:lsdException w:name="Subtle Reference" w:semiHidden="0" w:uiPriority="31" w:unhideWhenUsed="0" w:qFormat="1"/>
+    <w:lsdException w:name="Intense Reference" w:semiHidden="0" w:uiPriority="32" w:unhideWhenUsed="0" w:qFormat="1"/>
+    <w:lsdException w:name="Book Title" w:semiHidden="0" w:uiPriority="33" w:unhideWhenUsed="0" w:qFormat="1"/>
+    <w:lsdException w:name="Bibliography" w:uiPriority="37"/>
+    <w:lsdException w:name="TOC Heading" w:uiPriority="39" w:qFormat="1"/>
   </w:latentStyles>
   <w:style w:type="paragraph" w:default="1" w:styleId="Normal">
     <w:name w:val="Normal"/>
     <w:qFormat/>
+    <w:rsid w:val="00BA3831"/>
   </w:style>
   <w:style w:type="character" w:default="1" w:styleId="Fuentedeprrafopredeter">
     <w:name w:val="Default Paragraph Font"/>
@@ -3297,6 +3677,7 @@
     <w:uiPriority w:val="99"/>
     <w:semiHidden/>
     <w:unhideWhenUsed/>
+    <w:qFormat/>
     <w:tblPr>
       <w:tblInd w:w="0" w:type="dxa"/>
       <w:tblCellMar>
@@ -3360,7 +3741,7 @@
       <w:szCs w:val="16"/>
     </w:rPr>
   </w:style>
-  <w:style w:type="paragraph" w:styleId="Descripcin">
+  <w:style w:type="paragraph" w:styleId="Epgrafe">
     <w:name w:val="caption"/>
     <w:basedOn w:val="Normal"/>
     <w:next w:val="Normal"/>
@@ -3676,4 +4057,16 @@
   <a:objectDefaults/>
   <a:extraClrSchemeLst/>
 </a:theme>
+</file>
+
+<file path=customXml/item1.xml><?xml version="1.0" encoding="utf-8"?>
+<b:Sources xmlns:b="http://schemas.openxmlformats.org/officeDocument/2006/bibliography" xmlns="http://schemas.openxmlformats.org/officeDocument/2006/bibliography" SelectedStyle="\APA.XSL" StyleName="APA Fifth Edition"/>
+</file>
+
+<file path=customXml/itemProps1.xml><?xml version="1.0" encoding="utf-8"?>
+<ds:datastoreItem xmlns:ds="http://schemas.openxmlformats.org/officeDocument/2006/customXml" ds:itemID="{F652D6E7-2597-4217-9513-2B4C296A4D2E}">
+  <ds:schemaRefs>
+    <ds:schemaRef ds:uri="http://schemas.openxmlformats.org/officeDocument/2006/bibliography"/>
+  </ds:schemaRefs>
+</ds:datastoreItem>
 </file>
</xml_diff>